<commit_message>
infrestructura, entorno y herramientas
</commit_message>
<xml_diff>
--- a/Documentos/Gestión/Gestión de la configuración/PLAN SCM GRUPO 6.docx
+++ b/Documentos/Gestión/Gestión de la configuración/PLAN SCM GRUPO 6.docx
@@ -1,6 +1,6 @@
 
 <file path=word/document.xml><?xml version="1.0" encoding="utf-8"?>
-<w:document xmlns:wpc="http://schemas.microsoft.com/office/word/2010/wordprocessingCanvas" xmlns:mc="http://schemas.openxmlformats.org/markup-compatibility/2006" xmlns:o="urn:schemas-microsoft-com:office:office" xmlns:r="http://schemas.openxmlformats.org/officeDocument/2006/relationships" xmlns:m="http://schemas.openxmlformats.org/officeDocument/2006/math" xmlns:v="urn:schemas-microsoft-com:vml" xmlns:wp14="http://schemas.microsoft.com/office/word/2010/wordprocessingDrawing" xmlns:wp="http://schemas.openxmlformats.org/drawingml/2006/wordprocessingDrawing" xmlns:w10="urn:schemas-microsoft-com:office:word" xmlns:w="http://schemas.openxmlformats.org/wordprocessingml/2006/main" xmlns:w14="http://schemas.microsoft.com/office/word/2010/wordml" xmlns:w15="http://schemas.microsoft.com/office/word/2012/wordml" xmlns:wpg="http://schemas.microsoft.com/office/word/2010/wordprocessingGroup" xmlns:wpi="http://schemas.microsoft.com/office/word/2010/wordprocessingInk" xmlns:wne="http://schemas.microsoft.com/office/word/2006/wordml" xmlns:wps="http://schemas.microsoft.com/office/word/2010/wordprocessingShape" mc:Ignorable="w14 w15 wp14">
+<w:document xmlns:wpc="http://schemas.microsoft.com/office/word/2010/wordprocessingCanvas" xmlns:cx="http://schemas.microsoft.com/office/drawing/2014/chartex" xmlns:cx1="http://schemas.microsoft.com/office/drawing/2015/9/8/chartex" xmlns:cx2="http://schemas.microsoft.com/office/drawing/2015/10/21/chartex" xmlns:cx3="http://schemas.microsoft.com/office/drawing/2016/5/9/chartex" xmlns:cx4="http://schemas.microsoft.com/office/drawing/2016/5/10/chartex" xmlns:cx5="http://schemas.microsoft.com/office/drawing/2016/5/11/chartex" xmlns:cx6="http://schemas.microsoft.com/office/drawing/2016/5/12/chartex" xmlns:cx7="http://schemas.microsoft.com/office/drawing/2016/5/13/chartex" xmlns:cx8="http://schemas.microsoft.com/office/drawing/2016/5/14/chartex" xmlns:mc="http://schemas.openxmlformats.org/markup-compatibility/2006" xmlns:aink="http://schemas.microsoft.com/office/drawing/2016/ink" xmlns:am3d="http://schemas.microsoft.com/office/drawing/2017/model3d" xmlns:o="urn:schemas-microsoft-com:office:office" xmlns:r="http://schemas.openxmlformats.org/officeDocument/2006/relationships" xmlns:m="http://schemas.openxmlformats.org/officeDocument/2006/math" xmlns:v="urn:schemas-microsoft-com:vml" xmlns:wp14="http://schemas.microsoft.com/office/word/2010/wordprocessingDrawing" xmlns:wp="http://schemas.openxmlformats.org/drawingml/2006/wordprocessingDrawing" xmlns:w10="urn:schemas-microsoft-com:office:word" xmlns:w="http://schemas.openxmlformats.org/wordprocessingml/2006/main" xmlns:w14="http://schemas.microsoft.com/office/word/2010/wordml" xmlns:w15="http://schemas.microsoft.com/office/word/2012/wordml" xmlns:w16cid="http://schemas.microsoft.com/office/word/2016/wordml/cid" xmlns:w16se="http://schemas.microsoft.com/office/word/2015/wordml/symex" xmlns:wpg="http://schemas.microsoft.com/office/word/2010/wordprocessingGroup" xmlns:wpi="http://schemas.microsoft.com/office/word/2010/wordprocessingInk" xmlns:wne="http://schemas.microsoft.com/office/word/2006/wordml" xmlns:wps="http://schemas.microsoft.com/office/word/2010/wordprocessingShape" mc:Ignorable="w14 w15 w16se w16cid wp14">
   <w:body>
     <w:p>
       <w:pPr>
@@ -919,13 +919,7 @@
               <w:rPr>
                 <w:color w:val="9BBB59"/>
               </w:rPr>
-              <w:t>P</w:t>
-            </w:r>
-            <w:r>
-              <w:rPr>
-                <w:color w:val="9BBB59"/>
-              </w:rPr>
-              <w:t>roblemática</w:t>
+              <w:t>Problemática</w:t>
             </w:r>
           </w:hyperlink>
           <w:r>
@@ -1290,10 +1284,7 @@
             <w:fldChar w:fldCharType="begin"/>
           </w:r>
           <w:r>
-            <w:instrText xml:space="preserve"> P</w:instrText>
-          </w:r>
-          <w:r>
-            <w:instrText xml:space="preserve">AGEREF _diym23fi1lzb \h </w:instrText>
+            <w:instrText xml:space="preserve"> PAGEREF _diym23fi1lzb \h </w:instrText>
           </w:r>
           <w:r>
             <w:fldChar w:fldCharType="separate"/>
@@ -1412,13 +1403,7 @@
               <w:rPr>
                 <w:color w:val="9BBB59"/>
               </w:rPr>
-              <w:t>Procedimi</w:t>
-            </w:r>
-            <w:r>
-              <w:rPr>
-                <w:color w:val="9BBB59"/>
-              </w:rPr>
-              <w:t>ento de Control de Cambios</w:t>
+              <w:t>Procedimiento de Control de Cambios</w:t>
             </w:r>
           </w:hyperlink>
           <w:r>
@@ -1484,10 +1469,7 @@
       <w:bookmarkEnd w:id="0"/>
       <w:r>
         <w:lastRenderedPageBreak/>
-        <w:t>PLANIFICACIÓN</w:t>
-      </w:r>
-      <w:r>
-        <w:t xml:space="preserve"> DE LA SCM</w:t>
+        <w:t>PLANIFICACIÓN DE LA SCM</w:t>
       </w:r>
     </w:p>
     <w:p>
@@ -1994,48 +1976,14 @@
         <w:rPr>
           <w:rFonts w:ascii="Calibri" w:eastAsia="Calibri" w:hAnsi="Calibri" w:cs="Calibri"/>
         </w:rPr>
-        <w:t>Para el desarrollo de este proyecto, se empezará a establecer los roles de los miembros del equipo. Este proyecto de software cuenta con tres desarrolladores FrontEnd</w:t>
-      </w:r>
-      <w:proofErr w:type="gramStart"/>
-      <w:r>
-        <w:rPr>
-          <w:rFonts w:ascii="Calibri" w:eastAsia="Calibri" w:hAnsi="Calibri" w:cs="Calibri"/>
-        </w:rPr>
-        <w:t>,3</w:t>
-      </w:r>
-      <w:proofErr w:type="gramEnd"/>
-      <w:r>
-        <w:rPr>
-          <w:rFonts w:ascii="Calibri" w:eastAsia="Calibri" w:hAnsi="Calibri" w:cs="Calibri"/>
-        </w:rPr>
-        <w:t xml:space="preserve"> </w:t>
+        <w:t xml:space="preserve">Para el desarrollo de este proyecto, se empezará a establecer los roles de los miembros del equipo. Este proyecto de software cuenta con tres desarrolladores FrontEnd,3 </w:t>
       </w:r>
       <w:r>
         <w:rPr>
           <w:rFonts w:ascii="Calibri" w:eastAsia="Calibri" w:hAnsi="Calibri" w:cs="Calibri"/>
         </w:rPr>
         <w:lastRenderedPageBreak/>
-        <w:t xml:space="preserve">desarrolladores </w:t>
-      </w:r>
-      <w:proofErr w:type="spellStart"/>
-      <w:r>
-        <w:rPr>
-          <w:rFonts w:ascii="Calibri" w:eastAsia="Calibri" w:hAnsi="Calibri" w:cs="Calibri"/>
-        </w:rPr>
-        <w:t>Backend</w:t>
-      </w:r>
-      <w:proofErr w:type="spellEnd"/>
-      <w:r>
-        <w:rPr>
-          <w:rFonts w:ascii="Calibri" w:eastAsia="Calibri" w:hAnsi="Calibri" w:cs="Calibri"/>
-        </w:rPr>
-        <w:t xml:space="preserve"> y los encargados de producir documentación del proyecto, en tot</w:t>
-      </w:r>
-      <w:r>
-        <w:rPr>
-          <w:rFonts w:ascii="Calibri" w:eastAsia="Calibri" w:hAnsi="Calibri" w:cs="Calibri"/>
-        </w:rPr>
-        <w:t xml:space="preserve">al 8 miembros que estarán a cargo del desarrollo de este proyecto. Sus respectivas funciones o roles se detallan a </w:t>
+        <w:t xml:space="preserve">desarrolladores Backend y los encargados de producir documentación del proyecto, en total 8 miembros que estarán a cargo del desarrollo de este proyecto. Sus respectivas funciones o roles se detallan a </w:t>
       </w:r>
       <w:proofErr w:type="spellStart"/>
       <w:r>
@@ -2175,19 +2123,11 @@
                 <w:rFonts w:ascii="Calibri" w:eastAsia="Calibri" w:hAnsi="Calibri" w:cs="Calibri"/>
               </w:rPr>
             </w:pPr>
-            <w:proofErr w:type="spellStart"/>
             <w:r>
               <w:rPr>
                 <w:rFonts w:ascii="Calibri" w:eastAsia="Calibri" w:hAnsi="Calibri" w:cs="Calibri"/>
               </w:rPr>
-              <w:t>Willians</w:t>
-            </w:r>
-            <w:proofErr w:type="spellEnd"/>
-            <w:r>
-              <w:rPr>
-                <w:rFonts w:ascii="Calibri" w:eastAsia="Calibri" w:hAnsi="Calibri" w:cs="Calibri"/>
-              </w:rPr>
-              <w:t xml:space="preserve"> Vargas </w:t>
+              <w:t xml:space="preserve">Willians Vargas </w:t>
             </w:r>
             <w:proofErr w:type="spellStart"/>
             <w:r>
@@ -2243,15 +2183,7 @@
                 <w:color w:val="222222"/>
                 <w:highlight w:val="white"/>
               </w:rPr>
-              <w:t>Liderar el equipo responsable de alcanzar los objetivos de</w:t>
-            </w:r>
-            <w:r>
-              <w:rPr>
-                <w:rFonts w:ascii="Calibri" w:eastAsia="Calibri" w:hAnsi="Calibri" w:cs="Calibri"/>
-                <w:color w:val="222222"/>
-                <w:highlight w:val="white"/>
-              </w:rPr>
-              <w:t>l proyecto. Coordinar todas las partes interesadas del proyecto</w:t>
+              <w:t>Liderar el equipo responsable de alcanzar los objetivos del proyecto. Coordinar todas las partes interesadas del proyecto</w:t>
             </w:r>
           </w:p>
         </w:tc>
@@ -2272,11 +2204,19 @@
                 <w:rFonts w:ascii="Calibri" w:eastAsia="Calibri" w:hAnsi="Calibri" w:cs="Calibri"/>
               </w:rPr>
             </w:pPr>
+            <w:proofErr w:type="spellStart"/>
             <w:r>
               <w:rPr>
                 <w:rFonts w:ascii="Calibri" w:eastAsia="Calibri" w:hAnsi="Calibri" w:cs="Calibri"/>
               </w:rPr>
-              <w:t xml:space="preserve">Jhordan Vega </w:t>
+              <w:t>Jhordan</w:t>
+            </w:r>
+            <w:proofErr w:type="spellEnd"/>
+            <w:r>
+              <w:rPr>
+                <w:rFonts w:ascii="Calibri" w:eastAsia="Calibri" w:hAnsi="Calibri" w:cs="Calibri"/>
+              </w:rPr>
+              <w:t xml:space="preserve"> Vega </w:t>
             </w:r>
             <w:proofErr w:type="spellStart"/>
             <w:r>
@@ -2330,13 +2270,7 @@
               <w:rPr>
                 <w:rFonts w:ascii="Calibri" w:eastAsia="Calibri" w:hAnsi="Calibri" w:cs="Calibri"/>
               </w:rPr>
-              <w:t>Gestionar la planificación, identificación, control, seguimiento y auditoría de todos los elementos de configuración en la base de datos de conf</w:t>
-            </w:r>
-            <w:r>
-              <w:rPr>
-                <w:rFonts w:ascii="Calibri" w:eastAsia="Calibri" w:hAnsi="Calibri" w:cs="Calibri"/>
-              </w:rPr>
-              <w:t xml:space="preserve">iguración. </w:t>
+              <w:t xml:space="preserve">Gestionar la planificación, identificación, control, seguimiento y auditoría de todos los elementos de configuración en la base de datos de configuración. </w:t>
             </w:r>
           </w:p>
         </w:tc>
@@ -2357,19 +2291,11 @@
                 <w:rFonts w:ascii="Calibri" w:eastAsia="Calibri" w:hAnsi="Calibri" w:cs="Calibri"/>
               </w:rPr>
             </w:pPr>
-            <w:proofErr w:type="spellStart"/>
             <w:r>
               <w:rPr>
                 <w:rFonts w:ascii="Calibri" w:eastAsia="Calibri" w:hAnsi="Calibri" w:cs="Calibri"/>
               </w:rPr>
-              <w:t>Anyi</w:t>
-            </w:r>
-            <w:proofErr w:type="spellEnd"/>
-            <w:r>
-              <w:rPr>
-                <w:rFonts w:ascii="Calibri" w:eastAsia="Calibri" w:hAnsi="Calibri" w:cs="Calibri"/>
-              </w:rPr>
-              <w:t xml:space="preserve"> </w:t>
+              <w:t xml:space="preserve">Anyi </w:t>
             </w:r>
             <w:proofErr w:type="spellStart"/>
             <w:r>
@@ -2536,21 +2462,7 @@
               <w:rPr>
                 <w:rFonts w:ascii="Calibri" w:eastAsia="Calibri" w:hAnsi="Calibri" w:cs="Calibri"/>
               </w:rPr>
-              <w:t xml:space="preserve">Diego </w:t>
-            </w:r>
-            <w:proofErr w:type="spellStart"/>
-            <w:r>
-              <w:rPr>
-                <w:rFonts w:ascii="Calibri" w:eastAsia="Calibri" w:hAnsi="Calibri" w:cs="Calibri"/>
-              </w:rPr>
-              <w:t>Yance</w:t>
-            </w:r>
-            <w:proofErr w:type="spellEnd"/>
-            <w:r>
-              <w:rPr>
-                <w:rFonts w:ascii="Calibri" w:eastAsia="Calibri" w:hAnsi="Calibri" w:cs="Calibri"/>
-              </w:rPr>
-              <w:t xml:space="preserve">  </w:t>
+              <w:t xml:space="preserve">Diego Yance  </w:t>
             </w:r>
             <w:proofErr w:type="spellStart"/>
             <w:r>
@@ -2608,17 +2520,7 @@
                 <w:szCs w:val="21"/>
                 <w:highlight w:val="white"/>
               </w:rPr>
-              <w:t>Analizar, diseñar</w:t>
-            </w:r>
-            <w:r>
-              <w:rPr>
-                <w:rFonts w:ascii="Arial" w:eastAsia="Arial" w:hAnsi="Arial" w:cs="Arial"/>
-                <w:color w:val="333333"/>
-                <w:sz w:val="21"/>
-                <w:szCs w:val="21"/>
-                <w:highlight w:val="white"/>
-              </w:rPr>
-              <w:t>, crear y probar los sistemas informáticos y de software.</w:t>
+              <w:t>Analizar, diseñar, crear y probar los sistemas informáticos y de software.</w:t>
             </w:r>
           </w:p>
         </w:tc>
@@ -2712,33 +2614,11 @@
                 <w:rFonts w:ascii="Calibri" w:eastAsia="Calibri" w:hAnsi="Calibri" w:cs="Calibri"/>
               </w:rPr>
             </w:pPr>
-            <w:proofErr w:type="spellStart"/>
             <w:r>
               <w:rPr>
                 <w:rFonts w:ascii="Calibri" w:eastAsia="Calibri" w:hAnsi="Calibri" w:cs="Calibri"/>
               </w:rPr>
-              <w:t>Stephany</w:t>
-            </w:r>
-            <w:proofErr w:type="spellEnd"/>
-            <w:r>
-              <w:rPr>
-                <w:rFonts w:ascii="Calibri" w:eastAsia="Calibri" w:hAnsi="Calibri" w:cs="Calibri"/>
-              </w:rPr>
-              <w:t xml:space="preserve"> </w:t>
-            </w:r>
-            <w:proofErr w:type="spellStart"/>
-            <w:r>
-              <w:rPr>
-                <w:rFonts w:ascii="Calibri" w:eastAsia="Calibri" w:hAnsi="Calibri" w:cs="Calibri"/>
-              </w:rPr>
-              <w:t>Soldevilla</w:t>
-            </w:r>
-            <w:proofErr w:type="spellEnd"/>
-            <w:r>
-              <w:rPr>
-                <w:rFonts w:ascii="Calibri" w:eastAsia="Calibri" w:hAnsi="Calibri" w:cs="Calibri"/>
-              </w:rPr>
-              <w:t xml:space="preserve"> Pacheco</w:t>
+              <w:t>Stephany Soldevilla Pacheco</w:t>
             </w:r>
           </w:p>
         </w:tc>
@@ -2842,14 +2722,12 @@
                 <w:rFonts w:ascii="Calibri" w:eastAsia="Calibri" w:hAnsi="Calibri" w:cs="Calibri"/>
               </w:rPr>
             </w:pPr>
-            <w:proofErr w:type="spellStart"/>
             <w:r>
               <w:rPr>
                 <w:rFonts w:ascii="Calibri" w:eastAsia="Calibri" w:hAnsi="Calibri" w:cs="Calibri"/>
               </w:rPr>
               <w:t>FrontEnd</w:t>
             </w:r>
-            <w:proofErr w:type="spellEnd"/>
           </w:p>
         </w:tc>
         <w:tc>
@@ -2937,11 +2815,6 @@
           <w:rFonts w:ascii="Calibri" w:eastAsia="Calibri" w:hAnsi="Calibri" w:cs="Calibri"/>
         </w:rPr>
         <w:tab/>
-      </w:r>
-      <w:r>
-        <w:rPr>
-          <w:rFonts w:ascii="Calibri" w:eastAsia="Calibri" w:hAnsi="Calibri" w:cs="Calibri"/>
-        </w:rPr>
         <w:t xml:space="preserve">administrador, </w:t>
       </w:r>
       <w:proofErr w:type="spellStart"/>
@@ -3039,11 +2912,6 @@
           <w:rFonts w:ascii="Calibri" w:eastAsia="Calibri" w:hAnsi="Calibri" w:cs="Calibri"/>
         </w:rPr>
         <w:tab/>
-      </w:r>
-      <w:r>
-        <w:rPr>
-          <w:rFonts w:ascii="Calibri" w:eastAsia="Calibri" w:hAnsi="Calibri" w:cs="Calibri"/>
-        </w:rPr>
         <w:t xml:space="preserve">Todos los archivos o ítems deberán ser manejador por la herramienta de control de cambios </w:t>
       </w:r>
       <w:r>
@@ -3051,20 +2919,7 @@
           <w:rFonts w:ascii="Calibri" w:eastAsia="Calibri" w:hAnsi="Calibri" w:cs="Calibri"/>
         </w:rPr>
         <w:tab/>
-      </w:r>
-      <w:proofErr w:type="spellStart"/>
-      <w:r>
-        <w:rPr>
-          <w:rFonts w:ascii="Calibri" w:eastAsia="Calibri" w:hAnsi="Calibri" w:cs="Calibri"/>
-        </w:rPr>
-        <w:t>GitHub</w:t>
-      </w:r>
-      <w:proofErr w:type="spellEnd"/>
-      <w:r>
-        <w:rPr>
-          <w:rFonts w:ascii="Calibri" w:eastAsia="Calibri" w:hAnsi="Calibri" w:cs="Calibri"/>
-        </w:rPr>
-        <w:t xml:space="preserve"> para tener la información en la nube, almacenada y conservando la estructura de </w:t>
+        <w:t xml:space="preserve">GitHub para tener la información en la nube, almacenada y conservando la estructura de </w:t>
       </w:r>
       <w:r>
         <w:rPr>
@@ -3116,13 +2971,7 @@
           <w:rFonts w:ascii="Calibri" w:eastAsia="Calibri" w:hAnsi="Calibri" w:cs="Calibri"/>
         </w:rPr>
         <w:tab/>
-        <w:t>Los nombres de los archivos que se cargaran en el</w:t>
-      </w:r>
-      <w:r>
-        <w:rPr>
-          <w:rFonts w:ascii="Calibri" w:eastAsia="Calibri" w:hAnsi="Calibri" w:cs="Calibri"/>
-        </w:rPr>
-        <w:t xml:space="preserve"> repositorio no deberán contener caracteres </w:t>
+        <w:t xml:space="preserve">Los nombres de los archivos que se cargaran en el repositorio no deberán contener caracteres </w:t>
       </w:r>
       <w:r>
         <w:rPr>
@@ -3203,13 +3052,7 @@
         <w:rPr>
           <w:rFonts w:ascii="Calibri" w:eastAsia="Calibri" w:hAnsi="Calibri" w:cs="Calibri"/>
         </w:rPr>
-        <w:t>comm</w:t>
-      </w:r>
-      <w:r>
-        <w:rPr>
-          <w:rFonts w:ascii="Calibri" w:eastAsia="Calibri" w:hAnsi="Calibri" w:cs="Calibri"/>
-        </w:rPr>
-        <w:t>it</w:t>
+        <w:t>commit</w:t>
       </w:r>
       <w:proofErr w:type="spellEnd"/>
       <w:r>
@@ -3278,27 +3121,21 @@
         <w:rPr>
           <w:rFonts w:ascii="Calibri" w:eastAsia="Calibri" w:hAnsi="Calibri" w:cs="Calibri"/>
         </w:rPr>
-        <w:t>Todos</w:t>
+        <w:t>Todos las solicitudes</w:t>
       </w:r>
       <w:proofErr w:type="gramEnd"/>
       <w:r>
         <w:rPr>
           <w:rFonts w:ascii="Calibri" w:eastAsia="Calibri" w:hAnsi="Calibri" w:cs="Calibri"/>
         </w:rPr>
-        <w:t xml:space="preserve"> las solicitudes de cambio serán evaluadas por el Gestor de Cambios el cual deberá medir </w:t>
+        <w:t xml:space="preserve"> de cambio serán evaluadas por el Gestor de Cambios el cual deberá medir </w:t>
       </w:r>
       <w:r>
         <w:rPr>
           <w:rFonts w:ascii="Calibri" w:eastAsia="Calibri" w:hAnsi="Calibri" w:cs="Calibri"/>
         </w:rPr>
         <w:tab/>
-        <w:t xml:space="preserve">el impacto o riesgo de este cambio y debe </w:t>
-      </w:r>
-      <w:r>
-        <w:rPr>
-          <w:rFonts w:ascii="Calibri" w:eastAsia="Calibri" w:hAnsi="Calibri" w:cs="Calibri"/>
-        </w:rPr>
-        <w:t xml:space="preserve">emitir su aprobación a la Coordinadora de </w:t>
+        <w:t xml:space="preserve">el impacto o riesgo de este cambio y debe emitir su aprobación a la Coordinadora de </w:t>
       </w:r>
       <w:r>
         <w:rPr>
@@ -3419,13 +3256,7 @@
         <w:rPr>
           <w:rFonts w:ascii="Calibri" w:eastAsia="Calibri" w:hAnsi="Calibri" w:cs="Calibri"/>
         </w:rPr>
-        <w:t xml:space="preserve"> de</w:t>
-      </w:r>
-      <w:r>
-        <w:rPr>
-          <w:rFonts w:ascii="Calibri" w:eastAsia="Calibri" w:hAnsi="Calibri" w:cs="Calibri"/>
-        </w:rPr>
-        <w:t xml:space="preserve">finitivo para liberar el producto debe ser aplicado por el director o jefe del </w:t>
+        <w:t xml:space="preserve"> definitivo para liberar el producto debe ser aplicado por el director o jefe del </w:t>
       </w:r>
       <w:r>
         <w:rPr>
@@ -3484,13 +3315,7 @@
           <w:rFonts w:ascii="Calibri" w:eastAsia="Calibri" w:hAnsi="Calibri" w:cs="Calibri"/>
         </w:rPr>
         <w:tab/>
-        <w:t>base deberá ser etiquetada, documentando las versiones de los prod</w:t>
-      </w:r>
-      <w:r>
-        <w:rPr>
-          <w:rFonts w:ascii="Calibri" w:eastAsia="Calibri" w:hAnsi="Calibri" w:cs="Calibri"/>
-        </w:rPr>
-        <w:t xml:space="preserve">uctos que lo conforman y </w:t>
+        <w:t xml:space="preserve">base deberá ser etiquetada, documentando las versiones de los productos que lo conforman y </w:t>
       </w:r>
       <w:r>
         <w:rPr>
@@ -3598,13 +3423,7 @@
           <w:rFonts w:ascii="Calibri" w:eastAsia="Calibri" w:hAnsi="Calibri" w:cs="Calibri"/>
         </w:rPr>
         <w:tab/>
-        <w:t>L</w:t>
-      </w:r>
-      <w:r>
-        <w:rPr>
-          <w:rFonts w:ascii="Calibri" w:eastAsia="Calibri" w:hAnsi="Calibri" w:cs="Calibri"/>
-        </w:rPr>
-        <w:t xml:space="preserve">os errores que se detecten, anomalías o desviaciones deberán ser corregidos inmediatamente </w:t>
+        <w:t xml:space="preserve">Los errores que se detecten, anomalías o desviaciones deberán ser corregidos inmediatamente </w:t>
       </w:r>
       <w:r>
         <w:rPr>
@@ -3652,13 +3471,7 @@
           <w:rFonts w:ascii="Calibri" w:eastAsia="Calibri" w:hAnsi="Calibri" w:cs="Calibri"/>
         </w:rPr>
         <w:tab/>
-        <w:t xml:space="preserve">de la información registrada sobre los </w:t>
-      </w:r>
-      <w:r>
-        <w:rPr>
-          <w:rFonts w:ascii="Calibri" w:eastAsia="Calibri" w:hAnsi="Calibri" w:cs="Calibri"/>
-        </w:rPr>
-        <w:t>elementos de la configuración.</w:t>
+        <w:t>de la información registrada sobre los elementos de la configuración.</w:t>
       </w:r>
     </w:p>
     <w:p>
@@ -3935,30 +3748,31 @@
         <w:jc w:val="both"/>
         <w:rPr>
           <w:rFonts w:ascii="Calibri" w:eastAsia="Calibri" w:hAnsi="Calibri" w:cs="Calibri"/>
-        </w:rPr>
-      </w:pPr>
-      <w:r>
-        <w:rPr>
-          <w:rFonts w:ascii="Calibri" w:eastAsia="Calibri" w:hAnsi="Calibri" w:cs="Calibri"/>
-        </w:rPr>
-        <w:t xml:space="preserve">Se usarán herramientas en la nube para la gestión de configuración de software y la administración de los entregables como </w:t>
-      </w:r>
-      <w:proofErr w:type="spellStart"/>
-      <w:r>
-        <w:rPr>
-          <w:rFonts w:ascii="Calibri" w:eastAsia="Calibri" w:hAnsi="Calibri" w:cs="Calibri"/>
-        </w:rPr>
-        <w:t>GitHub</w:t>
-      </w:r>
-      <w:proofErr w:type="spellEnd"/>
-      <w:r>
-        <w:rPr>
-          <w:rFonts w:ascii="Calibri" w:eastAsia="Calibri" w:hAnsi="Calibri" w:cs="Calibri"/>
-        </w:rPr>
-        <w:t>, Microsoft Word, Microsoft Excel y Google Drive.</w:t>
-      </w:r>
-      <w:bookmarkStart w:id="15" w:name="_GoBack"/>
-      <w:bookmarkEnd w:id="15"/>
+          <w:b/>
+        </w:rPr>
+      </w:pPr>
+      <w:r>
+        <w:rPr>
+          <w:rFonts w:ascii="Calibri" w:eastAsia="Calibri" w:hAnsi="Calibri" w:cs="Calibri"/>
+          <w:b/>
+          <w:bCs/>
+        </w:rPr>
+        <w:t xml:space="preserve">1.4.1 </w:t>
+      </w:r>
+      <w:r>
+        <w:rPr>
+          <w:rFonts w:ascii="Calibri" w:eastAsia="Calibri" w:hAnsi="Calibri" w:cs="Calibri"/>
+          <w:b/>
+        </w:rPr>
+        <w:t>Herramientas</w:t>
+      </w:r>
+      <w:r>
+        <w:rPr>
+          <w:rFonts w:ascii="Calibri" w:eastAsia="Calibri" w:hAnsi="Calibri" w:cs="Calibri"/>
+          <w:b/>
+        </w:rPr>
+        <w:t xml:space="preserve"> </w:t>
+      </w:r>
     </w:p>
     <w:p>
       <w:pPr>
@@ -3994,6 +3808,651 @@
           <w:rFonts w:ascii="Calibri" w:eastAsia="Calibri" w:hAnsi="Calibri" w:cs="Calibri"/>
         </w:rPr>
       </w:pPr>
+      <w:r>
+        <w:rPr>
+          <w:rFonts w:ascii="Calibri" w:eastAsia="Calibri" w:hAnsi="Calibri" w:cs="Calibri"/>
+        </w:rPr>
+        <w:t>Se usarán herramientas en la nube para la gestión de configuración de software y la administración de los entregables</w:t>
+      </w:r>
+      <w:r>
+        <w:rPr>
+          <w:rFonts w:ascii="Calibri" w:eastAsia="Calibri" w:hAnsi="Calibri" w:cs="Calibri"/>
+        </w:rPr>
+        <w:t xml:space="preserve">; para el control de versiones se usará Git y como repositorio para el almacenamiento del proyecto será </w:t>
+      </w:r>
+      <w:r>
+        <w:rPr>
+          <w:rFonts w:ascii="Calibri" w:eastAsia="Calibri" w:hAnsi="Calibri" w:cs="Calibri"/>
+        </w:rPr>
+        <w:t>GitHub</w:t>
+      </w:r>
+      <w:r>
+        <w:rPr>
+          <w:rFonts w:ascii="Calibri" w:eastAsia="Calibri" w:hAnsi="Calibri" w:cs="Calibri"/>
+        </w:rPr>
+        <w:t>.</w:t>
+      </w:r>
+    </w:p>
+    <w:p>
+      <w:pPr>
+        <w:pBdr>
+          <w:top w:val="nil"/>
+          <w:left w:val="nil"/>
+          <w:bottom w:val="nil"/>
+          <w:right w:val="nil"/>
+          <w:between w:val="nil"/>
+        </w:pBdr>
+        <w:tabs>
+          <w:tab w:val="left" w:pos="-1440"/>
+          <w:tab w:val="left" w:pos="-720"/>
+          <w:tab w:val="left" w:pos="0"/>
+          <w:tab w:val="left" w:pos="1080"/>
+          <w:tab w:val="left" w:pos="1440"/>
+          <w:tab w:val="left" w:pos="1800"/>
+          <w:tab w:val="left" w:pos="2160"/>
+          <w:tab w:val="left" w:pos="2520"/>
+          <w:tab w:val="left" w:pos="2880"/>
+          <w:tab w:val="left" w:pos="3240"/>
+          <w:tab w:val="left" w:pos="3600"/>
+          <w:tab w:val="left" w:pos="3960"/>
+          <w:tab w:val="left" w:pos="4320"/>
+          <w:tab w:val="left" w:pos="4680"/>
+          <w:tab w:val="left" w:pos="5040"/>
+          <w:tab w:val="left" w:pos="5400"/>
+          <w:tab w:val="left" w:pos="5760"/>
+        </w:tabs>
+        <w:spacing w:after="140" w:line="276" w:lineRule="auto"/>
+        <w:jc w:val="both"/>
+        <w:rPr>
+          <w:rFonts w:ascii="Calibri" w:eastAsia="Calibri" w:hAnsi="Calibri" w:cs="Calibri"/>
+        </w:rPr>
+      </w:pPr>
+      <w:r>
+        <w:rPr>
+          <w:rFonts w:ascii="Calibri" w:eastAsia="Calibri" w:hAnsi="Calibri" w:cs="Calibri"/>
+        </w:rPr>
+        <w:t>Para la creación de los documentos necesarios en la gestión de la configuración se usará la familia Office 2016 de Microsoft. (</w:t>
+      </w:r>
+      <w:r>
+        <w:rPr>
+          <w:rFonts w:ascii="Calibri" w:eastAsia="Calibri" w:hAnsi="Calibri" w:cs="Calibri"/>
+        </w:rPr>
+        <w:t>Microsoft Word,</w:t>
+      </w:r>
+      <w:r>
+        <w:rPr>
+          <w:rFonts w:ascii="Calibri" w:eastAsia="Calibri" w:hAnsi="Calibri" w:cs="Calibri"/>
+        </w:rPr>
+        <w:t xml:space="preserve"> </w:t>
+      </w:r>
+      <w:r>
+        <w:rPr>
+          <w:rFonts w:ascii="Calibri" w:eastAsia="Calibri" w:hAnsi="Calibri" w:cs="Calibri"/>
+        </w:rPr>
+        <w:t xml:space="preserve">Microsoft </w:t>
+      </w:r>
+      <w:r>
+        <w:rPr>
+          <w:rFonts w:ascii="Calibri" w:eastAsia="Calibri" w:hAnsi="Calibri" w:cs="Calibri"/>
+        </w:rPr>
+        <w:t>Excel),</w:t>
+      </w:r>
+    </w:p>
+    <w:p>
+      <w:pPr>
+        <w:pBdr>
+          <w:top w:val="nil"/>
+          <w:left w:val="nil"/>
+          <w:bottom w:val="nil"/>
+          <w:right w:val="nil"/>
+          <w:between w:val="nil"/>
+        </w:pBdr>
+        <w:tabs>
+          <w:tab w:val="left" w:pos="-1440"/>
+          <w:tab w:val="left" w:pos="-720"/>
+          <w:tab w:val="left" w:pos="0"/>
+          <w:tab w:val="left" w:pos="1080"/>
+          <w:tab w:val="left" w:pos="1440"/>
+          <w:tab w:val="left" w:pos="1800"/>
+          <w:tab w:val="left" w:pos="2160"/>
+          <w:tab w:val="left" w:pos="2520"/>
+          <w:tab w:val="left" w:pos="2880"/>
+          <w:tab w:val="left" w:pos="3240"/>
+          <w:tab w:val="left" w:pos="3600"/>
+          <w:tab w:val="left" w:pos="3960"/>
+          <w:tab w:val="left" w:pos="4320"/>
+          <w:tab w:val="left" w:pos="4680"/>
+          <w:tab w:val="left" w:pos="5040"/>
+          <w:tab w:val="left" w:pos="5400"/>
+          <w:tab w:val="left" w:pos="5760"/>
+        </w:tabs>
+        <w:spacing w:after="140" w:line="276" w:lineRule="auto"/>
+        <w:jc w:val="both"/>
+        <w:rPr>
+          <w:rFonts w:ascii="Calibri" w:eastAsia="Calibri" w:hAnsi="Calibri" w:cs="Calibri"/>
+        </w:rPr>
+      </w:pPr>
+      <w:r>
+        <w:rPr>
+          <w:rFonts w:ascii="Calibri" w:eastAsia="Calibri" w:hAnsi="Calibri" w:cs="Calibri"/>
+        </w:rPr>
+        <w:t>En los casos que se requiera la creación y edición de un documento en simultaneo se usaran las herramientas de Google Drive (Documento de Google, Hojas de cálculo).</w:t>
+      </w:r>
+    </w:p>
+    <w:p>
+      <w:pPr>
+        <w:pBdr>
+          <w:top w:val="nil"/>
+          <w:left w:val="nil"/>
+          <w:bottom w:val="nil"/>
+          <w:right w:val="nil"/>
+          <w:between w:val="nil"/>
+        </w:pBdr>
+        <w:tabs>
+          <w:tab w:val="left" w:pos="-1440"/>
+          <w:tab w:val="left" w:pos="-720"/>
+          <w:tab w:val="left" w:pos="0"/>
+          <w:tab w:val="left" w:pos="1080"/>
+          <w:tab w:val="left" w:pos="1440"/>
+          <w:tab w:val="left" w:pos="1800"/>
+          <w:tab w:val="left" w:pos="2160"/>
+          <w:tab w:val="left" w:pos="2520"/>
+          <w:tab w:val="left" w:pos="2880"/>
+          <w:tab w:val="left" w:pos="3240"/>
+          <w:tab w:val="left" w:pos="3600"/>
+          <w:tab w:val="left" w:pos="3960"/>
+          <w:tab w:val="left" w:pos="4320"/>
+          <w:tab w:val="left" w:pos="4680"/>
+          <w:tab w:val="left" w:pos="5040"/>
+          <w:tab w:val="left" w:pos="5400"/>
+          <w:tab w:val="left" w:pos="5760"/>
+        </w:tabs>
+        <w:spacing w:after="140" w:line="276" w:lineRule="auto"/>
+        <w:jc w:val="both"/>
+        <w:rPr>
+          <w:rFonts w:ascii="Calibri" w:eastAsia="Calibri" w:hAnsi="Calibri" w:cs="Calibri"/>
+        </w:rPr>
+      </w:pPr>
+      <w:r>
+        <w:rPr>
+          <w:rFonts w:ascii="Calibri" w:eastAsia="Calibri" w:hAnsi="Calibri" w:cs="Calibri"/>
+        </w:rPr>
+        <w:t>El entorno de desarrollo será trabajado en las ramas respectivas por los integrantes del equipo</w:t>
+      </w:r>
+    </w:p>
+    <w:p>
+      <w:pPr>
+        <w:pBdr>
+          <w:top w:val="nil"/>
+          <w:left w:val="nil"/>
+          <w:bottom w:val="nil"/>
+          <w:right w:val="nil"/>
+          <w:between w:val="nil"/>
+        </w:pBdr>
+        <w:tabs>
+          <w:tab w:val="left" w:pos="-1440"/>
+          <w:tab w:val="left" w:pos="-720"/>
+          <w:tab w:val="left" w:pos="0"/>
+          <w:tab w:val="left" w:pos="1080"/>
+          <w:tab w:val="left" w:pos="1440"/>
+          <w:tab w:val="left" w:pos="1800"/>
+          <w:tab w:val="left" w:pos="2160"/>
+          <w:tab w:val="left" w:pos="2520"/>
+          <w:tab w:val="left" w:pos="2880"/>
+          <w:tab w:val="left" w:pos="3240"/>
+          <w:tab w:val="left" w:pos="3600"/>
+          <w:tab w:val="left" w:pos="3960"/>
+          <w:tab w:val="left" w:pos="4320"/>
+          <w:tab w:val="left" w:pos="4680"/>
+          <w:tab w:val="left" w:pos="5040"/>
+          <w:tab w:val="left" w:pos="5400"/>
+          <w:tab w:val="left" w:pos="5760"/>
+        </w:tabs>
+        <w:spacing w:after="140" w:line="276" w:lineRule="auto"/>
+        <w:jc w:val="both"/>
+        <w:rPr>
+          <w:rFonts w:ascii="Calibri" w:eastAsia="Calibri" w:hAnsi="Calibri" w:cs="Calibri"/>
+          <w:b/>
+          <w:bCs/>
+        </w:rPr>
+      </w:pPr>
+      <w:r>
+        <w:rPr>
+          <w:rFonts w:ascii="Calibri" w:eastAsia="Calibri" w:hAnsi="Calibri" w:cs="Calibri"/>
+          <w:b/>
+          <w:bCs/>
+        </w:rPr>
+        <w:t xml:space="preserve">1.4.2 </w:t>
+      </w:r>
+      <w:r>
+        <w:rPr>
+          <w:rFonts w:ascii="Calibri" w:eastAsia="Calibri" w:hAnsi="Calibri" w:cs="Calibri"/>
+          <w:b/>
+          <w:bCs/>
+        </w:rPr>
+        <w:t>Infraestructura</w:t>
+      </w:r>
+    </w:p>
+    <w:p>
+      <w:pPr>
+        <w:pBdr>
+          <w:top w:val="nil"/>
+          <w:left w:val="nil"/>
+          <w:bottom w:val="nil"/>
+          <w:right w:val="nil"/>
+          <w:between w:val="nil"/>
+        </w:pBdr>
+        <w:tabs>
+          <w:tab w:val="left" w:pos="-1440"/>
+          <w:tab w:val="left" w:pos="-720"/>
+          <w:tab w:val="left" w:pos="0"/>
+          <w:tab w:val="left" w:pos="1080"/>
+          <w:tab w:val="left" w:pos="1440"/>
+          <w:tab w:val="left" w:pos="1800"/>
+          <w:tab w:val="left" w:pos="2160"/>
+          <w:tab w:val="left" w:pos="2520"/>
+          <w:tab w:val="left" w:pos="2880"/>
+          <w:tab w:val="left" w:pos="3240"/>
+          <w:tab w:val="left" w:pos="3600"/>
+          <w:tab w:val="left" w:pos="3960"/>
+          <w:tab w:val="left" w:pos="4320"/>
+          <w:tab w:val="left" w:pos="4680"/>
+          <w:tab w:val="left" w:pos="5040"/>
+          <w:tab w:val="left" w:pos="5400"/>
+          <w:tab w:val="left" w:pos="5760"/>
+        </w:tabs>
+        <w:spacing w:after="140" w:line="276" w:lineRule="auto"/>
+        <w:jc w:val="both"/>
+        <w:rPr>
+          <w:rFonts w:ascii="Calibri" w:eastAsia="Calibri" w:hAnsi="Calibri" w:cs="Calibri"/>
+        </w:rPr>
+      </w:pPr>
+      <w:r>
+        <w:rPr>
+          <w:rFonts w:ascii="Calibri" w:eastAsia="Calibri" w:hAnsi="Calibri" w:cs="Calibri"/>
+        </w:rPr>
+        <w:t xml:space="preserve">El equipo cuenta con una rama personal dentro del repositorio para la gestión de la configuración </w:t>
+      </w:r>
+      <w:r>
+        <w:rPr>
+          <w:rFonts w:ascii="Calibri" w:eastAsia="Calibri" w:hAnsi="Calibri" w:cs="Calibri"/>
+        </w:rPr>
+        <w:t>y desarrollo, dando un total de 8 ramas.</w:t>
+      </w:r>
+    </w:p>
+    <w:p>
+      <w:pPr>
+        <w:pBdr>
+          <w:top w:val="nil"/>
+          <w:left w:val="nil"/>
+          <w:bottom w:val="nil"/>
+          <w:right w:val="nil"/>
+          <w:between w:val="nil"/>
+        </w:pBdr>
+        <w:tabs>
+          <w:tab w:val="left" w:pos="-1440"/>
+          <w:tab w:val="left" w:pos="-720"/>
+          <w:tab w:val="left" w:pos="0"/>
+          <w:tab w:val="left" w:pos="1080"/>
+          <w:tab w:val="left" w:pos="1440"/>
+          <w:tab w:val="left" w:pos="1800"/>
+          <w:tab w:val="left" w:pos="2160"/>
+          <w:tab w:val="left" w:pos="2520"/>
+          <w:tab w:val="left" w:pos="2880"/>
+          <w:tab w:val="left" w:pos="3240"/>
+          <w:tab w:val="left" w:pos="3600"/>
+          <w:tab w:val="left" w:pos="3960"/>
+          <w:tab w:val="left" w:pos="4320"/>
+          <w:tab w:val="left" w:pos="4680"/>
+          <w:tab w:val="left" w:pos="5040"/>
+          <w:tab w:val="left" w:pos="5400"/>
+          <w:tab w:val="left" w:pos="5760"/>
+        </w:tabs>
+        <w:spacing w:after="140" w:line="276" w:lineRule="auto"/>
+        <w:jc w:val="both"/>
+        <w:rPr>
+          <w:rFonts w:ascii="Calibri" w:eastAsia="Calibri" w:hAnsi="Calibri" w:cs="Calibri"/>
+          <w:b/>
+          <w:bCs/>
+        </w:rPr>
+      </w:pPr>
+      <w:r>
+        <w:rPr>
+          <w:rFonts w:ascii="Calibri" w:eastAsia="Calibri" w:hAnsi="Calibri" w:cs="Calibri"/>
+          <w:b/>
+          <w:bCs/>
+        </w:rPr>
+        <w:t>Ejem:</w:t>
+      </w:r>
+      <w:r>
+        <w:rPr>
+          <w:rFonts w:ascii="Calibri" w:eastAsia="Calibri" w:hAnsi="Calibri" w:cs="Calibri"/>
+          <w:b/>
+          <w:bCs/>
+        </w:rPr>
+        <w:t xml:space="preserve"> Nombre: Javier Diaz -&gt; Nombre Rama: Diaz</w:t>
+      </w:r>
+    </w:p>
+    <w:p>
+      <w:pPr>
+        <w:pBdr>
+          <w:top w:val="nil"/>
+          <w:left w:val="nil"/>
+          <w:bottom w:val="nil"/>
+          <w:right w:val="nil"/>
+          <w:between w:val="nil"/>
+        </w:pBdr>
+        <w:tabs>
+          <w:tab w:val="left" w:pos="-1440"/>
+          <w:tab w:val="left" w:pos="-720"/>
+          <w:tab w:val="left" w:pos="0"/>
+          <w:tab w:val="left" w:pos="1080"/>
+          <w:tab w:val="left" w:pos="1440"/>
+          <w:tab w:val="left" w:pos="1800"/>
+          <w:tab w:val="left" w:pos="2160"/>
+          <w:tab w:val="left" w:pos="2520"/>
+          <w:tab w:val="left" w:pos="2880"/>
+          <w:tab w:val="left" w:pos="3240"/>
+          <w:tab w:val="left" w:pos="3600"/>
+          <w:tab w:val="left" w:pos="3960"/>
+          <w:tab w:val="left" w:pos="4320"/>
+          <w:tab w:val="left" w:pos="4680"/>
+          <w:tab w:val="left" w:pos="5040"/>
+          <w:tab w:val="left" w:pos="5400"/>
+          <w:tab w:val="left" w:pos="5760"/>
+        </w:tabs>
+        <w:spacing w:after="140" w:line="276" w:lineRule="auto"/>
+        <w:jc w:val="both"/>
+        <w:rPr>
+          <w:rFonts w:ascii="Calibri" w:eastAsia="Calibri" w:hAnsi="Calibri" w:cs="Calibri"/>
+        </w:rPr>
+      </w:pPr>
+      <w:r>
+        <w:rPr>
+          <w:rFonts w:ascii="Calibri" w:eastAsia="Calibri" w:hAnsi="Calibri" w:cs="Calibri"/>
+        </w:rPr>
+        <w:t>Los cambios aprobados y consensuados dentro de las ramas personales serán unificados (</w:t>
+      </w:r>
+      <w:proofErr w:type="spellStart"/>
+      <w:r>
+        <w:rPr>
+          <w:rFonts w:ascii="Calibri" w:eastAsia="Calibri" w:hAnsi="Calibri" w:cs="Calibri"/>
+          <w:i/>
+          <w:iCs/>
+        </w:rPr>
+        <w:t>git</w:t>
+      </w:r>
+      <w:proofErr w:type="spellEnd"/>
+      <w:r>
+        <w:rPr>
+          <w:rFonts w:ascii="Calibri" w:eastAsia="Calibri" w:hAnsi="Calibri" w:cs="Calibri"/>
+          <w:i/>
+          <w:iCs/>
+        </w:rPr>
+        <w:t xml:space="preserve"> </w:t>
+      </w:r>
+      <w:proofErr w:type="spellStart"/>
+      <w:r>
+        <w:rPr>
+          <w:rFonts w:ascii="Calibri" w:eastAsia="Calibri" w:hAnsi="Calibri" w:cs="Calibri"/>
+          <w:i/>
+          <w:iCs/>
+        </w:rPr>
+        <w:t>merge</w:t>
+      </w:r>
+      <w:proofErr w:type="spellEnd"/>
+      <w:r>
+        <w:rPr>
+          <w:rFonts w:ascii="Calibri" w:eastAsia="Calibri" w:hAnsi="Calibri" w:cs="Calibri"/>
+        </w:rPr>
+        <w:t>) en la rama principal del proyecto(</w:t>
+      </w:r>
+      <w:r>
+        <w:rPr>
+          <w:rFonts w:ascii="Calibri" w:eastAsia="Calibri" w:hAnsi="Calibri" w:cs="Calibri"/>
+          <w:b/>
+          <w:bCs/>
+        </w:rPr>
+        <w:t>master</w:t>
+      </w:r>
+      <w:r>
+        <w:rPr>
+          <w:rFonts w:ascii="Calibri" w:eastAsia="Calibri" w:hAnsi="Calibri" w:cs="Calibri"/>
+        </w:rPr>
+        <w:t>) la cual será el eje central de la infraestructura del proyecto.</w:t>
+      </w:r>
+    </w:p>
+    <w:p>
+      <w:pPr>
+        <w:pBdr>
+          <w:top w:val="nil"/>
+          <w:left w:val="nil"/>
+          <w:bottom w:val="nil"/>
+          <w:right w:val="nil"/>
+          <w:between w:val="nil"/>
+        </w:pBdr>
+        <w:tabs>
+          <w:tab w:val="left" w:pos="-1440"/>
+          <w:tab w:val="left" w:pos="-720"/>
+          <w:tab w:val="left" w:pos="0"/>
+          <w:tab w:val="left" w:pos="1080"/>
+          <w:tab w:val="left" w:pos="1440"/>
+          <w:tab w:val="left" w:pos="1800"/>
+          <w:tab w:val="left" w:pos="2160"/>
+          <w:tab w:val="left" w:pos="2520"/>
+          <w:tab w:val="left" w:pos="2880"/>
+          <w:tab w:val="left" w:pos="3240"/>
+          <w:tab w:val="left" w:pos="3600"/>
+          <w:tab w:val="left" w:pos="3960"/>
+          <w:tab w:val="left" w:pos="4320"/>
+          <w:tab w:val="left" w:pos="4680"/>
+          <w:tab w:val="left" w:pos="5040"/>
+          <w:tab w:val="left" w:pos="5400"/>
+          <w:tab w:val="left" w:pos="5760"/>
+        </w:tabs>
+        <w:spacing w:after="140" w:line="276" w:lineRule="auto"/>
+        <w:jc w:val="both"/>
+        <w:rPr>
+          <w:rFonts w:ascii="Calibri" w:eastAsia="Calibri" w:hAnsi="Calibri" w:cs="Calibri"/>
+          <w:b/>
+          <w:bCs/>
+        </w:rPr>
+      </w:pPr>
+      <w:r>
+        <w:rPr>
+          <w:rFonts w:ascii="Calibri" w:eastAsia="Calibri" w:hAnsi="Calibri" w:cs="Calibri"/>
+          <w:b/>
+          <w:bCs/>
+        </w:rPr>
+        <w:t>1.4.3</w:t>
+      </w:r>
+      <w:r>
+        <w:rPr>
+          <w:rFonts w:ascii="Calibri" w:eastAsia="Calibri" w:hAnsi="Calibri" w:cs="Calibri"/>
+          <w:b/>
+          <w:bCs/>
+        </w:rPr>
+        <w:t xml:space="preserve"> Entorno</w:t>
+      </w:r>
+    </w:p>
+    <w:p>
+      <w:pPr>
+        <w:pBdr>
+          <w:top w:val="nil"/>
+          <w:left w:val="nil"/>
+          <w:bottom w:val="nil"/>
+          <w:right w:val="nil"/>
+          <w:between w:val="nil"/>
+        </w:pBdr>
+        <w:tabs>
+          <w:tab w:val="left" w:pos="-1440"/>
+          <w:tab w:val="left" w:pos="-720"/>
+          <w:tab w:val="left" w:pos="0"/>
+          <w:tab w:val="left" w:pos="1080"/>
+          <w:tab w:val="left" w:pos="1440"/>
+          <w:tab w:val="left" w:pos="1800"/>
+          <w:tab w:val="left" w:pos="2160"/>
+          <w:tab w:val="left" w:pos="2520"/>
+          <w:tab w:val="left" w:pos="2880"/>
+          <w:tab w:val="left" w:pos="3240"/>
+          <w:tab w:val="left" w:pos="3600"/>
+          <w:tab w:val="left" w:pos="3960"/>
+          <w:tab w:val="left" w:pos="4320"/>
+          <w:tab w:val="left" w:pos="4680"/>
+          <w:tab w:val="left" w:pos="5040"/>
+          <w:tab w:val="left" w:pos="5400"/>
+          <w:tab w:val="left" w:pos="5760"/>
+        </w:tabs>
+        <w:spacing w:after="140" w:line="276" w:lineRule="auto"/>
+        <w:jc w:val="both"/>
+        <w:rPr>
+          <w:rFonts w:ascii="Calibri" w:eastAsia="Calibri" w:hAnsi="Calibri" w:cs="Calibri"/>
+        </w:rPr>
+      </w:pPr>
+      <w:r>
+        <w:rPr>
+          <w:rFonts w:ascii="Calibri" w:eastAsia="Calibri" w:hAnsi="Calibri" w:cs="Calibri"/>
+        </w:rPr>
+        <w:t>El entorno de desarrollo será trabajado en las ramas respectivas por los integrantes del equipo</w:t>
+      </w:r>
+      <w:r>
+        <w:rPr>
+          <w:rFonts w:ascii="Calibri" w:eastAsia="Calibri" w:hAnsi="Calibri" w:cs="Calibri"/>
+        </w:rPr>
+        <w:t xml:space="preserve"> de forma local.</w:t>
+      </w:r>
+      <w:r>
+        <w:rPr>
+          <w:rFonts w:ascii="Calibri" w:eastAsia="Calibri" w:hAnsi="Calibri" w:cs="Calibri"/>
+        </w:rPr>
+        <w:t xml:space="preserve"> Los cambios deben ser aprobados por el Gestor de cambios:</w:t>
+      </w:r>
+    </w:p>
+    <w:p>
+      <w:pPr>
+        <w:pBdr>
+          <w:top w:val="nil"/>
+          <w:left w:val="nil"/>
+          <w:bottom w:val="nil"/>
+          <w:right w:val="nil"/>
+          <w:between w:val="nil"/>
+        </w:pBdr>
+        <w:tabs>
+          <w:tab w:val="left" w:pos="-1440"/>
+          <w:tab w:val="left" w:pos="-720"/>
+          <w:tab w:val="left" w:pos="0"/>
+          <w:tab w:val="left" w:pos="1080"/>
+          <w:tab w:val="left" w:pos="1440"/>
+          <w:tab w:val="left" w:pos="1800"/>
+          <w:tab w:val="left" w:pos="2160"/>
+          <w:tab w:val="left" w:pos="2520"/>
+          <w:tab w:val="left" w:pos="2880"/>
+          <w:tab w:val="left" w:pos="3240"/>
+          <w:tab w:val="left" w:pos="3600"/>
+          <w:tab w:val="left" w:pos="3960"/>
+          <w:tab w:val="left" w:pos="4320"/>
+          <w:tab w:val="left" w:pos="4680"/>
+          <w:tab w:val="left" w:pos="5040"/>
+          <w:tab w:val="left" w:pos="5400"/>
+          <w:tab w:val="left" w:pos="5760"/>
+        </w:tabs>
+        <w:spacing w:after="140" w:line="276" w:lineRule="auto"/>
+        <w:jc w:val="both"/>
+        <w:rPr>
+          <w:rFonts w:ascii="Calibri" w:eastAsia="Calibri" w:hAnsi="Calibri" w:cs="Calibri"/>
+        </w:rPr>
+      </w:pPr>
+      <w:r>
+        <w:rPr>
+          <w:rFonts w:ascii="Calibri" w:eastAsia="Calibri" w:hAnsi="Calibri" w:cs="Calibri"/>
+        </w:rPr>
+        <w:tab/>
+        <w:t>1.Para ser unificados en la rama respectiva</w:t>
+      </w:r>
+    </w:p>
+    <w:p>
+      <w:pPr>
+        <w:pBdr>
+          <w:top w:val="nil"/>
+          <w:left w:val="nil"/>
+          <w:bottom w:val="nil"/>
+          <w:right w:val="nil"/>
+          <w:between w:val="nil"/>
+        </w:pBdr>
+        <w:tabs>
+          <w:tab w:val="left" w:pos="-1440"/>
+          <w:tab w:val="left" w:pos="-720"/>
+          <w:tab w:val="left" w:pos="0"/>
+          <w:tab w:val="left" w:pos="1080"/>
+          <w:tab w:val="left" w:pos="1440"/>
+          <w:tab w:val="left" w:pos="1800"/>
+          <w:tab w:val="left" w:pos="2160"/>
+          <w:tab w:val="left" w:pos="2520"/>
+          <w:tab w:val="left" w:pos="2880"/>
+          <w:tab w:val="left" w:pos="3240"/>
+          <w:tab w:val="left" w:pos="3600"/>
+          <w:tab w:val="left" w:pos="3960"/>
+          <w:tab w:val="left" w:pos="4320"/>
+          <w:tab w:val="left" w:pos="4680"/>
+          <w:tab w:val="left" w:pos="5040"/>
+          <w:tab w:val="left" w:pos="5400"/>
+          <w:tab w:val="left" w:pos="5760"/>
+        </w:tabs>
+        <w:spacing w:after="140" w:line="276" w:lineRule="auto"/>
+        <w:jc w:val="both"/>
+        <w:rPr>
+          <w:rFonts w:ascii="Calibri" w:eastAsia="Calibri" w:hAnsi="Calibri" w:cs="Calibri"/>
+        </w:rPr>
+      </w:pPr>
+      <w:r>
+        <w:rPr>
+          <w:rFonts w:ascii="Calibri" w:eastAsia="Calibri" w:hAnsi="Calibri" w:cs="Calibri"/>
+        </w:rPr>
+        <w:tab/>
+      </w:r>
+      <w:bookmarkStart w:id="15" w:name="_GoBack"/>
+      <w:bookmarkEnd w:id="15"/>
+      <w:r>
+        <w:rPr>
+          <w:rFonts w:ascii="Calibri" w:eastAsia="Calibri" w:hAnsi="Calibri" w:cs="Calibri"/>
+        </w:rPr>
+        <w:t xml:space="preserve">2. Pase a el entorno de pruebas o producción </w:t>
+      </w:r>
+    </w:p>
+    <w:p>
+      <w:pPr>
+        <w:pBdr>
+          <w:top w:val="nil"/>
+          <w:left w:val="nil"/>
+          <w:bottom w:val="nil"/>
+          <w:right w:val="nil"/>
+          <w:between w:val="nil"/>
+        </w:pBdr>
+        <w:tabs>
+          <w:tab w:val="left" w:pos="-1440"/>
+          <w:tab w:val="left" w:pos="-720"/>
+          <w:tab w:val="left" w:pos="0"/>
+          <w:tab w:val="left" w:pos="1080"/>
+          <w:tab w:val="left" w:pos="1440"/>
+          <w:tab w:val="left" w:pos="1800"/>
+          <w:tab w:val="left" w:pos="2160"/>
+          <w:tab w:val="left" w:pos="2520"/>
+          <w:tab w:val="left" w:pos="2880"/>
+          <w:tab w:val="left" w:pos="3240"/>
+          <w:tab w:val="left" w:pos="3600"/>
+          <w:tab w:val="left" w:pos="3960"/>
+          <w:tab w:val="left" w:pos="4320"/>
+          <w:tab w:val="left" w:pos="4680"/>
+          <w:tab w:val="left" w:pos="5040"/>
+          <w:tab w:val="left" w:pos="5400"/>
+          <w:tab w:val="left" w:pos="5760"/>
+        </w:tabs>
+        <w:spacing w:after="140" w:line="276" w:lineRule="auto"/>
+        <w:jc w:val="both"/>
+        <w:rPr>
+          <w:rFonts w:ascii="Calibri" w:eastAsia="Calibri" w:hAnsi="Calibri" w:cs="Calibri"/>
+        </w:rPr>
+      </w:pPr>
     </w:p>
     <w:p>
       <w:pPr>
@@ -4011,7 +4470,6 @@
           <w:rFonts w:ascii="Calibri" w:eastAsia="Calibri" w:hAnsi="Calibri" w:cs="Calibri"/>
         </w:rPr>
       </w:pPr>
-      <w:proofErr w:type="spellStart"/>
       <w:r>
         <w:rPr>
           <w:rFonts w:ascii="Calibri" w:eastAsia="Calibri" w:hAnsi="Calibri" w:cs="Calibri"/>
@@ -4019,7 +4477,6 @@
         </w:rPr>
         <w:t>Calendario</w:t>
       </w:r>
-      <w:proofErr w:type="spellEnd"/>
     </w:p>
     <w:p>
       <w:pPr>
@@ -4053,19 +4510,8 @@
         <w:rPr>
           <w:rFonts w:ascii="Calibri" w:eastAsia="Calibri" w:hAnsi="Calibri" w:cs="Calibri"/>
         </w:rPr>
-        <w:t>Las entregas están definidas en el cronograma del modelo de proceso, realizándose luego de finalizar cada iteración. El control de cambios se realizará durante cada iteración, en función de las solicitudes recibidas, y se resumirán los resultados en un rep</w:t>
-      </w:r>
-      <w:r>
-        <w:rPr>
-          <w:rFonts w:ascii="Calibri" w:eastAsia="Calibri" w:hAnsi="Calibri" w:cs="Calibri"/>
-        </w:rPr>
-        <w:t>orte al final de la iteración. Luego de realizada la verificación y entrega de los productos de una iteración, durante los dos días siguientes a la entrega, se hará una revisión y auditoria de la línea base. Esto es verificar que estén todos los entregable</w:t>
-      </w:r>
-      <w:r>
-        <w:rPr>
-          <w:rFonts w:ascii="Calibri" w:eastAsia="Calibri" w:hAnsi="Calibri" w:cs="Calibri"/>
-        </w:rPr>
-        <w:t>s correspondientes a la iteración, fijar y respaldar la línea base.</w:t>
+        <w:lastRenderedPageBreak/>
+        <w:t>Las entregas están definidas en el cronograma del modelo de proceso, realizándose luego de finalizar cada iteración. El control de cambios se realizará durante cada iteración, en función de las solicitudes recibidas, y se resumirán los resultados en un reporte al final de la iteración. Luego de realizada la verificación y entrega de los productos de una iteración, durante los dos días siguientes a la entrega, se hará una revisión y auditoria de la línea base. Esto es verificar que estén todos los entregables correspondientes a la iteración, fijar y respaldar la línea base.</w:t>
       </w:r>
     </w:p>
     <w:p>
@@ -4116,7 +4562,7 @@
 </file>
 
 <file path=word/endnotes.xml><?xml version="1.0" encoding="utf-8"?>
-<w:endnotes xmlns:wpc="http://schemas.microsoft.com/office/word/2010/wordprocessingCanvas" xmlns:mc="http://schemas.openxmlformats.org/markup-compatibility/2006" xmlns:o="urn:schemas-microsoft-com:office:office" xmlns:r="http://schemas.openxmlformats.org/officeDocument/2006/relationships" xmlns:m="http://schemas.openxmlformats.org/officeDocument/2006/math" xmlns:v="urn:schemas-microsoft-com:vml" xmlns:wp14="http://schemas.microsoft.com/office/word/2010/wordprocessingDrawing" xmlns:wp="http://schemas.openxmlformats.org/drawingml/2006/wordprocessingDrawing" xmlns:w10="urn:schemas-microsoft-com:office:word" xmlns:w="http://schemas.openxmlformats.org/wordprocessingml/2006/main" xmlns:w14="http://schemas.microsoft.com/office/word/2010/wordml" xmlns:w15="http://schemas.microsoft.com/office/word/2012/wordml" xmlns:wpg="http://schemas.microsoft.com/office/word/2010/wordprocessingGroup" xmlns:wpi="http://schemas.microsoft.com/office/word/2010/wordprocessingInk" xmlns:wne="http://schemas.microsoft.com/office/word/2006/wordml" xmlns:wps="http://schemas.microsoft.com/office/word/2010/wordprocessingShape" mc:Ignorable="w14 w15 wp14">
+<w:endnotes xmlns:wpc="http://schemas.microsoft.com/office/word/2010/wordprocessingCanvas" xmlns:cx="http://schemas.microsoft.com/office/drawing/2014/chartex" xmlns:cx1="http://schemas.microsoft.com/office/drawing/2015/9/8/chartex" xmlns:cx2="http://schemas.microsoft.com/office/drawing/2015/10/21/chartex" xmlns:cx3="http://schemas.microsoft.com/office/drawing/2016/5/9/chartex" xmlns:cx4="http://schemas.microsoft.com/office/drawing/2016/5/10/chartex" xmlns:cx5="http://schemas.microsoft.com/office/drawing/2016/5/11/chartex" xmlns:cx6="http://schemas.microsoft.com/office/drawing/2016/5/12/chartex" xmlns:cx7="http://schemas.microsoft.com/office/drawing/2016/5/13/chartex" xmlns:cx8="http://schemas.microsoft.com/office/drawing/2016/5/14/chartex" xmlns:mc="http://schemas.openxmlformats.org/markup-compatibility/2006" xmlns:aink="http://schemas.microsoft.com/office/drawing/2016/ink" xmlns:am3d="http://schemas.microsoft.com/office/drawing/2017/model3d" xmlns:o="urn:schemas-microsoft-com:office:office" xmlns:r="http://schemas.openxmlformats.org/officeDocument/2006/relationships" xmlns:m="http://schemas.openxmlformats.org/officeDocument/2006/math" xmlns:v="urn:schemas-microsoft-com:vml" xmlns:wp14="http://schemas.microsoft.com/office/word/2010/wordprocessingDrawing" xmlns:wp="http://schemas.openxmlformats.org/drawingml/2006/wordprocessingDrawing" xmlns:w10="urn:schemas-microsoft-com:office:word" xmlns:w="http://schemas.openxmlformats.org/wordprocessingml/2006/main" xmlns:w14="http://schemas.microsoft.com/office/word/2010/wordml" xmlns:w15="http://schemas.microsoft.com/office/word/2012/wordml" xmlns:w16cid="http://schemas.microsoft.com/office/word/2016/wordml/cid" xmlns:w16se="http://schemas.microsoft.com/office/word/2015/wordml/symex" xmlns:wpg="http://schemas.microsoft.com/office/word/2010/wordprocessingGroup" xmlns:wpi="http://schemas.microsoft.com/office/word/2010/wordprocessingInk" xmlns:wne="http://schemas.microsoft.com/office/word/2006/wordml" xmlns:wps="http://schemas.microsoft.com/office/word/2010/wordprocessingShape" mc:Ignorable="w14 w15 w16se w16cid wp14">
   <w:endnote w:type="separator" w:id="-1">
     <w:p>
       <w:r>
@@ -4135,7 +4581,7 @@
 </file>
 
 <file path=word/footnotes.xml><?xml version="1.0" encoding="utf-8"?>
-<w:footnotes xmlns:wpc="http://schemas.microsoft.com/office/word/2010/wordprocessingCanvas" xmlns:mc="http://schemas.openxmlformats.org/markup-compatibility/2006" xmlns:o="urn:schemas-microsoft-com:office:office" xmlns:r="http://schemas.openxmlformats.org/officeDocument/2006/relationships" xmlns:m="http://schemas.openxmlformats.org/officeDocument/2006/math" xmlns:v="urn:schemas-microsoft-com:vml" xmlns:wp14="http://schemas.microsoft.com/office/word/2010/wordprocessingDrawing" xmlns:wp="http://schemas.openxmlformats.org/drawingml/2006/wordprocessingDrawing" xmlns:w10="urn:schemas-microsoft-com:office:word" xmlns:w="http://schemas.openxmlformats.org/wordprocessingml/2006/main" xmlns:w14="http://schemas.microsoft.com/office/word/2010/wordml" xmlns:w15="http://schemas.microsoft.com/office/word/2012/wordml" xmlns:wpg="http://schemas.microsoft.com/office/word/2010/wordprocessingGroup" xmlns:wpi="http://schemas.microsoft.com/office/word/2010/wordprocessingInk" xmlns:wne="http://schemas.microsoft.com/office/word/2006/wordml" xmlns:wps="http://schemas.microsoft.com/office/word/2010/wordprocessingShape" mc:Ignorable="w14 w15 wp14">
+<w:footnotes xmlns:wpc="http://schemas.microsoft.com/office/word/2010/wordprocessingCanvas" xmlns:cx="http://schemas.microsoft.com/office/drawing/2014/chartex" xmlns:cx1="http://schemas.microsoft.com/office/drawing/2015/9/8/chartex" xmlns:cx2="http://schemas.microsoft.com/office/drawing/2015/10/21/chartex" xmlns:cx3="http://schemas.microsoft.com/office/drawing/2016/5/9/chartex" xmlns:cx4="http://schemas.microsoft.com/office/drawing/2016/5/10/chartex" xmlns:cx5="http://schemas.microsoft.com/office/drawing/2016/5/11/chartex" xmlns:cx6="http://schemas.microsoft.com/office/drawing/2016/5/12/chartex" xmlns:cx7="http://schemas.microsoft.com/office/drawing/2016/5/13/chartex" xmlns:cx8="http://schemas.microsoft.com/office/drawing/2016/5/14/chartex" xmlns:mc="http://schemas.openxmlformats.org/markup-compatibility/2006" xmlns:aink="http://schemas.microsoft.com/office/drawing/2016/ink" xmlns:am3d="http://schemas.microsoft.com/office/drawing/2017/model3d" xmlns:o="urn:schemas-microsoft-com:office:office" xmlns:r="http://schemas.openxmlformats.org/officeDocument/2006/relationships" xmlns:m="http://schemas.openxmlformats.org/officeDocument/2006/math" xmlns:v="urn:schemas-microsoft-com:vml" xmlns:wp14="http://schemas.microsoft.com/office/word/2010/wordprocessingDrawing" xmlns:wp="http://schemas.openxmlformats.org/drawingml/2006/wordprocessingDrawing" xmlns:w10="urn:schemas-microsoft-com:office:word" xmlns:w="http://schemas.openxmlformats.org/wordprocessingml/2006/main" xmlns:w14="http://schemas.microsoft.com/office/word/2010/wordml" xmlns:w15="http://schemas.microsoft.com/office/word/2012/wordml" xmlns:w16cid="http://schemas.microsoft.com/office/word/2016/wordml/cid" xmlns:w16se="http://schemas.microsoft.com/office/word/2015/wordml/symex" xmlns:wpg="http://schemas.microsoft.com/office/word/2010/wordprocessingGroup" xmlns:wpi="http://schemas.microsoft.com/office/word/2010/wordprocessingInk" xmlns:wne="http://schemas.microsoft.com/office/word/2006/wordml" xmlns:wps="http://schemas.microsoft.com/office/word/2010/wordprocessingShape" mc:Ignorable="w14 w15 w16se w16cid wp14">
   <w:footnote w:type="separator" w:id="-1">
     <w:p>
       <w:r>
@@ -4154,7 +4600,7 @@
 </file>
 
 <file path=word/header1.xml><?xml version="1.0" encoding="utf-8"?>
-<w:hdr xmlns:wpc="http://schemas.microsoft.com/office/word/2010/wordprocessingCanvas" xmlns:mc="http://schemas.openxmlformats.org/markup-compatibility/2006" xmlns:o="urn:schemas-microsoft-com:office:office" xmlns:r="http://schemas.openxmlformats.org/officeDocument/2006/relationships" xmlns:m="http://schemas.openxmlformats.org/officeDocument/2006/math" xmlns:v="urn:schemas-microsoft-com:vml" xmlns:wp14="http://schemas.microsoft.com/office/word/2010/wordprocessingDrawing" xmlns:wp="http://schemas.openxmlformats.org/drawingml/2006/wordprocessingDrawing" xmlns:w10="urn:schemas-microsoft-com:office:word" xmlns:w="http://schemas.openxmlformats.org/wordprocessingml/2006/main" xmlns:w14="http://schemas.microsoft.com/office/word/2010/wordml" xmlns:w15="http://schemas.microsoft.com/office/word/2012/wordml" xmlns:wpg="http://schemas.microsoft.com/office/word/2010/wordprocessingGroup" xmlns:wpi="http://schemas.microsoft.com/office/word/2010/wordprocessingInk" xmlns:wne="http://schemas.microsoft.com/office/word/2006/wordml" xmlns:wps="http://schemas.microsoft.com/office/word/2010/wordprocessingShape" mc:Ignorable="w14 w15 wp14">
+<w:hdr xmlns:wpc="http://schemas.microsoft.com/office/word/2010/wordprocessingCanvas" xmlns:cx="http://schemas.microsoft.com/office/drawing/2014/chartex" xmlns:cx1="http://schemas.microsoft.com/office/drawing/2015/9/8/chartex" xmlns:cx2="http://schemas.microsoft.com/office/drawing/2015/10/21/chartex" xmlns:cx3="http://schemas.microsoft.com/office/drawing/2016/5/9/chartex" xmlns:cx4="http://schemas.microsoft.com/office/drawing/2016/5/10/chartex" xmlns:cx5="http://schemas.microsoft.com/office/drawing/2016/5/11/chartex" xmlns:cx6="http://schemas.microsoft.com/office/drawing/2016/5/12/chartex" xmlns:cx7="http://schemas.microsoft.com/office/drawing/2016/5/13/chartex" xmlns:cx8="http://schemas.microsoft.com/office/drawing/2016/5/14/chartex" xmlns:mc="http://schemas.openxmlformats.org/markup-compatibility/2006" xmlns:aink="http://schemas.microsoft.com/office/drawing/2016/ink" xmlns:am3d="http://schemas.microsoft.com/office/drawing/2017/model3d" xmlns:o="urn:schemas-microsoft-com:office:office" xmlns:r="http://schemas.openxmlformats.org/officeDocument/2006/relationships" xmlns:m="http://schemas.openxmlformats.org/officeDocument/2006/math" xmlns:v="urn:schemas-microsoft-com:vml" xmlns:wp14="http://schemas.microsoft.com/office/word/2010/wordprocessingDrawing" xmlns:wp="http://schemas.openxmlformats.org/drawingml/2006/wordprocessingDrawing" xmlns:w10="urn:schemas-microsoft-com:office:word" xmlns:w="http://schemas.openxmlformats.org/wordprocessingml/2006/main" xmlns:w14="http://schemas.microsoft.com/office/word/2010/wordml" xmlns:w15="http://schemas.microsoft.com/office/word/2012/wordml" xmlns:w16cid="http://schemas.microsoft.com/office/word/2016/wordml/cid" xmlns:w16se="http://schemas.microsoft.com/office/word/2015/wordml/symex" xmlns:wpg="http://schemas.microsoft.com/office/word/2010/wordprocessingGroup" xmlns:wpi="http://schemas.microsoft.com/office/word/2010/wordprocessingInk" xmlns:wne="http://schemas.microsoft.com/office/word/2006/wordml" xmlns:wps="http://schemas.microsoft.com/office/word/2010/wordprocessingShape" mc:Ignorable="w14 w15 w16se w16cid wp14">
   <w:p>
     <w:pPr>
       <w:pBdr>
@@ -4371,7 +4817,7 @@
 </file>
 
 <file path=word/numbering.xml><?xml version="1.0" encoding="utf-8"?>
-<w:numbering xmlns:wpc="http://schemas.microsoft.com/office/word/2010/wordprocessingCanvas" xmlns:mc="http://schemas.openxmlformats.org/markup-compatibility/2006" xmlns:o="urn:schemas-microsoft-com:office:office" xmlns:r="http://schemas.openxmlformats.org/officeDocument/2006/relationships" xmlns:m="http://schemas.openxmlformats.org/officeDocument/2006/math" xmlns:v="urn:schemas-microsoft-com:vml" xmlns:wp14="http://schemas.microsoft.com/office/word/2010/wordprocessingDrawing" xmlns:wp="http://schemas.openxmlformats.org/drawingml/2006/wordprocessingDrawing" xmlns:w10="urn:schemas-microsoft-com:office:word" xmlns:w="http://schemas.openxmlformats.org/wordprocessingml/2006/main" xmlns:w14="http://schemas.microsoft.com/office/word/2010/wordml" xmlns:w15="http://schemas.microsoft.com/office/word/2012/wordml" xmlns:wpg="http://schemas.microsoft.com/office/word/2010/wordprocessingGroup" xmlns:wpi="http://schemas.microsoft.com/office/word/2010/wordprocessingInk" xmlns:wne="http://schemas.microsoft.com/office/word/2006/wordml" xmlns:wps="http://schemas.microsoft.com/office/word/2010/wordprocessingShape" mc:Ignorable="w14 w15 wp14">
+<w:numbering xmlns:wpc="http://schemas.microsoft.com/office/word/2010/wordprocessingCanvas" xmlns:cx="http://schemas.microsoft.com/office/drawing/2014/chartex" xmlns:cx1="http://schemas.microsoft.com/office/drawing/2015/9/8/chartex" xmlns:cx2="http://schemas.microsoft.com/office/drawing/2015/10/21/chartex" xmlns:cx3="http://schemas.microsoft.com/office/drawing/2016/5/9/chartex" xmlns:cx4="http://schemas.microsoft.com/office/drawing/2016/5/10/chartex" xmlns:cx5="http://schemas.microsoft.com/office/drawing/2016/5/11/chartex" xmlns:cx6="http://schemas.microsoft.com/office/drawing/2016/5/12/chartex" xmlns:cx7="http://schemas.microsoft.com/office/drawing/2016/5/13/chartex" xmlns:cx8="http://schemas.microsoft.com/office/drawing/2016/5/14/chartex" xmlns:mc="http://schemas.openxmlformats.org/markup-compatibility/2006" xmlns:aink="http://schemas.microsoft.com/office/drawing/2016/ink" xmlns:am3d="http://schemas.microsoft.com/office/drawing/2017/model3d" xmlns:o="urn:schemas-microsoft-com:office:office" xmlns:r="http://schemas.openxmlformats.org/officeDocument/2006/relationships" xmlns:m="http://schemas.openxmlformats.org/officeDocument/2006/math" xmlns:v="urn:schemas-microsoft-com:vml" xmlns:wp14="http://schemas.microsoft.com/office/word/2010/wordprocessingDrawing" xmlns:wp="http://schemas.openxmlformats.org/drawingml/2006/wordprocessingDrawing" xmlns:w10="urn:schemas-microsoft-com:office:word" xmlns:w="http://schemas.openxmlformats.org/wordprocessingml/2006/main" xmlns:w14="http://schemas.microsoft.com/office/word/2010/wordml" xmlns:w15="http://schemas.microsoft.com/office/word/2012/wordml" xmlns:w16cid="http://schemas.microsoft.com/office/word/2016/wordml/cid" xmlns:w16se="http://schemas.microsoft.com/office/word/2015/wordml/symex" xmlns:wpg="http://schemas.microsoft.com/office/word/2010/wordprocessingGroup" xmlns:wpi="http://schemas.microsoft.com/office/word/2010/wordprocessingInk" xmlns:wne="http://schemas.microsoft.com/office/word/2006/wordml" xmlns:wps="http://schemas.microsoft.com/office/word/2010/wordprocessingShape" mc:Ignorable="w14 w15 w16se w16cid wp14">
   <w:abstractNum w:abstractNumId="0" w15:restartNumberingAfterBreak="0">
     <w:nsid w:val="3B880233"/>
     <w:multiLevelType w:val="multilevel"/>
@@ -4608,7 +5054,7 @@
 </file>
 
 <file path=word/styles.xml><?xml version="1.0" encoding="utf-8"?>
-<w:styles xmlns:mc="http://schemas.openxmlformats.org/markup-compatibility/2006" xmlns:r="http://schemas.openxmlformats.org/officeDocument/2006/relationships" xmlns:w="http://schemas.openxmlformats.org/wordprocessingml/2006/main" xmlns:w14="http://schemas.microsoft.com/office/word/2010/wordml" xmlns:w15="http://schemas.microsoft.com/office/word/2012/wordml" mc:Ignorable="w14 w15">
+<w:styles xmlns:mc="http://schemas.openxmlformats.org/markup-compatibility/2006" xmlns:r="http://schemas.openxmlformats.org/officeDocument/2006/relationships" xmlns:w="http://schemas.openxmlformats.org/wordprocessingml/2006/main" xmlns:w14="http://schemas.microsoft.com/office/word/2010/wordml" xmlns:w15="http://schemas.microsoft.com/office/word/2012/wordml" xmlns:w16cid="http://schemas.microsoft.com/office/word/2016/wordml/cid" xmlns:w16se="http://schemas.microsoft.com/office/word/2015/wordml/symex" mc:Ignorable="w14 w15 w16se w16cid">
   <w:docDefaults>
     <w:rPrDefault>
       <w:rPr>
@@ -4624,7 +5070,7 @@
       </w:pPr>
     </w:pPrDefault>
   </w:docDefaults>
-  <w:latentStyles w:defLockedState="0" w:defUIPriority="99" w:defSemiHidden="0" w:defUnhideWhenUsed="0" w:defQFormat="0" w:count="371">
+  <w:latentStyles w:defLockedState="0" w:defUIPriority="99" w:defSemiHidden="0" w:defUnhideWhenUsed="0" w:defQFormat="0" w:count="377">
     <w:lsdException w:name="Normal" w:uiPriority="0" w:qFormat="1"/>
     <w:lsdException w:name="heading 1" w:uiPriority="9" w:qFormat="1"/>
     <w:lsdException w:name="heading 2" w:semiHidden="1" w:uiPriority="9" w:unhideWhenUsed="1" w:qFormat="1"/>
@@ -4772,11 +5218,8 @@
     <w:lsdException w:name="Table 3D effects 3" w:semiHidden="1" w:unhideWhenUsed="1"/>
     <w:lsdException w:name="Table Contemporary" w:semiHidden="1" w:unhideWhenUsed="1"/>
     <w:lsdException w:name="Table Elegant" w:semiHidden="1" w:unhideWhenUsed="1"/>
-    <w:lsdException w:name="Table Professional" w:semiHidden="1" w:unhideWhenUsed="1"/>
     <w:lsdException w:name="Table Subtle 1" w:semiHidden="1" w:unhideWhenUsed="1"/>
     <w:lsdException w:name="Table Subtle 2" w:semiHidden="1" w:unhideWhenUsed="1"/>
-    <w:lsdException w:name="Table Web 1" w:semiHidden="1" w:unhideWhenUsed="1"/>
-    <w:lsdException w:name="Table Web 2" w:semiHidden="1" w:unhideWhenUsed="1"/>
     <w:lsdException w:name="Table Web 3" w:semiHidden="1" w:unhideWhenUsed="1"/>
     <w:lsdException w:name="Balloon Text" w:semiHidden="1" w:unhideWhenUsed="1"/>
     <w:lsdException w:name="Table Grid" w:uiPriority="39"/>
@@ -4996,6 +5439,12 @@
     <w:lsdException w:name="List Table 5 Dark Accent 6" w:uiPriority="50"/>
     <w:lsdException w:name="List Table 6 Colorful Accent 6" w:uiPriority="51"/>
     <w:lsdException w:name="List Table 7 Colorful Accent 6" w:uiPriority="52"/>
+    <w:lsdException w:name="Mention" w:semiHidden="1" w:unhideWhenUsed="1"/>
+    <w:lsdException w:name="Smart Hyperlink" w:semiHidden="1" w:unhideWhenUsed="1"/>
+    <w:lsdException w:name="Hashtag" w:semiHidden="1" w:unhideWhenUsed="1"/>
+    <w:lsdException w:name="Unresolved Mention" w:semiHidden="1" w:unhideWhenUsed="1"/>
+    <w:lsdException w:name="Smart Link" w:semiHidden="1" w:unhideWhenUsed="1"/>
+    <w:lsdException w:name="Smart Link Error" w:semiHidden="1" w:unhideWhenUsed="1"/>
   </w:latentStyles>
   <w:style w:type="paragraph" w:default="1" w:styleId="Normal">
     <w:name w:val="Normal"/>
@@ -5145,7 +5594,7 @@
       </w:tblCellMar>
     </w:tblPr>
   </w:style>
-  <w:style w:type="paragraph" w:styleId="Puesto">
+  <w:style w:type="paragraph" w:styleId="Ttulo">
     <w:name w:val="Title"/>
     <w:basedOn w:val="Normal"/>
     <w:next w:val="Normal"/>
@@ -5196,9 +5645,7 @@
       <w:tblStyleRowBandSize w:val="1"/>
       <w:tblStyleColBandSize w:val="1"/>
       <w:tblCellMar>
-        <w:top w:w="0" w:type="dxa"/>
         <w:left w:w="108" w:type="dxa"/>
-        <w:bottom w:w="0" w:type="dxa"/>
         <w:right w:w="108" w:type="dxa"/>
       </w:tblCellMar>
     </w:tblPr>
@@ -5209,9 +5656,7 @@
       <w:tblStyleRowBandSize w:val="1"/>
       <w:tblStyleColBandSize w:val="1"/>
       <w:tblCellMar>
-        <w:top w:w="0" w:type="dxa"/>
         <w:left w:w="108" w:type="dxa"/>
-        <w:bottom w:w="0" w:type="dxa"/>
         <w:right w:w="108" w:type="dxa"/>
       </w:tblCellMar>
     </w:tblPr>

</xml_diff>

<commit_message>
merge infraestructura, entorno y herramientas
</commit_message>
<xml_diff>
--- a/Documentos/Gestión/Gestión de la configuración/PLAN SCM GRUPO 6.docx
+++ b/Documentos/Gestión/Gestión de la configuración/PLAN SCM GRUPO 6.docx
@@ -1,6 +1,6 @@
 
 <file path=word/document.xml><?xml version="1.0" encoding="utf-8"?>
-<w:document xmlns:wpc="http://schemas.microsoft.com/office/word/2010/wordprocessingCanvas" xmlns:mc="http://schemas.openxmlformats.org/markup-compatibility/2006" xmlns:o="urn:schemas-microsoft-com:office:office" xmlns:r="http://schemas.openxmlformats.org/officeDocument/2006/relationships" xmlns:m="http://schemas.openxmlformats.org/officeDocument/2006/math" xmlns:v="urn:schemas-microsoft-com:vml" xmlns:wp14="http://schemas.microsoft.com/office/word/2010/wordprocessingDrawing" xmlns:wp="http://schemas.openxmlformats.org/drawingml/2006/wordprocessingDrawing" xmlns:w10="urn:schemas-microsoft-com:office:word" xmlns:w="http://schemas.openxmlformats.org/wordprocessingml/2006/main" xmlns:w14="http://schemas.microsoft.com/office/word/2010/wordml" xmlns:w15="http://schemas.microsoft.com/office/word/2012/wordml" xmlns:wpg="http://schemas.microsoft.com/office/word/2010/wordprocessingGroup" xmlns:wpi="http://schemas.microsoft.com/office/word/2010/wordprocessingInk" xmlns:wne="http://schemas.microsoft.com/office/word/2006/wordml" xmlns:wps="http://schemas.microsoft.com/office/word/2010/wordprocessingShape" mc:Ignorable="w14 w15 wp14">
+<w:document xmlns:wpc="http://schemas.microsoft.com/office/word/2010/wordprocessingCanvas" xmlns:cx="http://schemas.microsoft.com/office/drawing/2014/chartex" xmlns:mc="http://schemas.openxmlformats.org/markup-compatibility/2006" xmlns:o="urn:schemas-microsoft-com:office:office" xmlns:r="http://schemas.openxmlformats.org/officeDocument/2006/relationships" xmlns:m="http://schemas.openxmlformats.org/officeDocument/2006/math" xmlns:v="urn:schemas-microsoft-com:vml" xmlns:wp14="http://schemas.microsoft.com/office/word/2010/wordprocessingDrawing" xmlns:wp="http://schemas.openxmlformats.org/drawingml/2006/wordprocessingDrawing" xmlns:w10="urn:schemas-microsoft-com:office:word" xmlns:w="http://schemas.openxmlformats.org/wordprocessingml/2006/main" xmlns:w14="http://schemas.microsoft.com/office/word/2010/wordml" xmlns:w15="http://schemas.microsoft.com/office/word/2012/wordml" xmlns:w16se="http://schemas.microsoft.com/office/word/2015/wordml/symex" xmlns:wpg="http://schemas.microsoft.com/office/word/2010/wordprocessingGroup" xmlns:wpi="http://schemas.microsoft.com/office/word/2010/wordprocessingInk" xmlns:wne="http://schemas.microsoft.com/office/word/2006/wordml" xmlns:wps="http://schemas.microsoft.com/office/word/2010/wordprocessingShape" mc:Ignorable="w14 w15 w16se wp14">
   <w:body>
     <w:p>
       <w:pPr>
@@ -919,13 +919,7 @@
               <w:rPr>
                 <w:color w:val="9BBB59"/>
               </w:rPr>
-              <w:t>P</w:t>
-            </w:r>
-            <w:r>
-              <w:rPr>
-                <w:color w:val="9BBB59"/>
-              </w:rPr>
-              <w:t>roblemática</w:t>
+              <w:t>Problemática</w:t>
             </w:r>
           </w:hyperlink>
           <w:r>
@@ -1290,10 +1284,7 @@
             <w:fldChar w:fldCharType="begin"/>
           </w:r>
           <w:r>
-            <w:instrText xml:space="preserve"> P</w:instrText>
-          </w:r>
-          <w:r>
-            <w:instrText xml:space="preserve">AGEREF _diym23fi1lzb \h </w:instrText>
+            <w:instrText xml:space="preserve"> PAGEREF _diym23fi1lzb \h </w:instrText>
           </w:r>
           <w:r>
             <w:fldChar w:fldCharType="separate"/>
@@ -1412,13 +1403,7 @@
               <w:rPr>
                 <w:color w:val="9BBB59"/>
               </w:rPr>
-              <w:t>Procedimi</w:t>
-            </w:r>
-            <w:r>
-              <w:rPr>
-                <w:color w:val="9BBB59"/>
-              </w:rPr>
-              <w:t>ento de Control de Cambios</w:t>
+              <w:t>Procedimiento de Control de Cambios</w:t>
             </w:r>
           </w:hyperlink>
           <w:r>
@@ -1484,10 +1469,7 @@
       <w:bookmarkEnd w:id="0"/>
       <w:r>
         <w:lastRenderedPageBreak/>
-        <w:t>PLANIFICACIÓN</w:t>
-      </w:r>
-      <w:r>
-        <w:t xml:space="preserve"> DE LA SCM</w:t>
+        <w:t>PLANIFICACIÓN DE LA SCM</w:t>
       </w:r>
     </w:p>
     <w:p>
@@ -1994,21 +1976,7 @@
         <w:rPr>
           <w:rFonts w:ascii="Calibri" w:eastAsia="Calibri" w:hAnsi="Calibri" w:cs="Calibri"/>
         </w:rPr>
-        <w:t>Para el desarrollo de este proyecto, se empezará a establecer los roles de los miembros del equipo. Este proyecto de software cuenta con tres desarrolladores FrontEnd</w:t>
-      </w:r>
-      <w:proofErr w:type="gramStart"/>
-      <w:r>
-        <w:rPr>
-          <w:rFonts w:ascii="Calibri" w:eastAsia="Calibri" w:hAnsi="Calibri" w:cs="Calibri"/>
-        </w:rPr>
-        <w:t>,3</w:t>
-      </w:r>
-      <w:proofErr w:type="gramEnd"/>
-      <w:r>
-        <w:rPr>
-          <w:rFonts w:ascii="Calibri" w:eastAsia="Calibri" w:hAnsi="Calibri" w:cs="Calibri"/>
-        </w:rPr>
-        <w:t xml:space="preserve"> </w:t>
+        <w:t xml:space="preserve">Para el desarrollo de este proyecto, se empezará a establecer los roles de los miembros del equipo. Este proyecto de software cuenta con tres desarrolladores FrontEnd,3 </w:t>
       </w:r>
       <w:r>
         <w:rPr>
@@ -2029,13 +1997,7 @@
         <w:rPr>
           <w:rFonts w:ascii="Calibri" w:eastAsia="Calibri" w:hAnsi="Calibri" w:cs="Calibri"/>
         </w:rPr>
-        <w:t xml:space="preserve"> y los encargados de producir documentación del proyecto, en tot</w:t>
-      </w:r>
-      <w:r>
-        <w:rPr>
-          <w:rFonts w:ascii="Calibri" w:eastAsia="Calibri" w:hAnsi="Calibri" w:cs="Calibri"/>
-        </w:rPr>
-        <w:t xml:space="preserve">al 8 miembros que estarán a cargo del desarrollo de este proyecto. Sus respectivas funciones o roles se detallan a </w:t>
+        <w:t xml:space="preserve"> y los encargados de producir documentación del proyecto, en total 8 miembros que estarán a cargo del desarrollo de este proyecto. Sus respectivas funciones o roles se detallan a </w:t>
       </w:r>
       <w:proofErr w:type="spellStart"/>
       <w:r>
@@ -2243,15 +2205,7 @@
                 <w:color w:val="222222"/>
                 <w:highlight w:val="white"/>
               </w:rPr>
-              <w:t>Liderar el equipo responsable de alcanzar los objetivos de</w:t>
-            </w:r>
-            <w:r>
-              <w:rPr>
-                <w:rFonts w:ascii="Calibri" w:eastAsia="Calibri" w:hAnsi="Calibri" w:cs="Calibri"/>
-                <w:color w:val="222222"/>
-                <w:highlight w:val="white"/>
-              </w:rPr>
-              <w:t>l proyecto. Coordinar todas las partes interesadas del proyecto</w:t>
+              <w:t>Liderar el equipo responsable de alcanzar los objetivos del proyecto. Coordinar todas las partes interesadas del proyecto</w:t>
             </w:r>
           </w:p>
         </w:tc>
@@ -2272,11 +2226,19 @@
                 <w:rFonts w:ascii="Calibri" w:eastAsia="Calibri" w:hAnsi="Calibri" w:cs="Calibri"/>
               </w:rPr>
             </w:pPr>
-            <w:r>
-              <w:rPr>
-                <w:rFonts w:ascii="Calibri" w:eastAsia="Calibri" w:hAnsi="Calibri" w:cs="Calibri"/>
-              </w:rPr>
-              <w:t xml:space="preserve">Jhordan Vega </w:t>
+            <w:proofErr w:type="spellStart"/>
+            <w:r>
+              <w:rPr>
+                <w:rFonts w:ascii="Calibri" w:eastAsia="Calibri" w:hAnsi="Calibri" w:cs="Calibri"/>
+              </w:rPr>
+              <w:t>Jhordan</w:t>
+            </w:r>
+            <w:proofErr w:type="spellEnd"/>
+            <w:r>
+              <w:rPr>
+                <w:rFonts w:ascii="Calibri" w:eastAsia="Calibri" w:hAnsi="Calibri" w:cs="Calibri"/>
+              </w:rPr>
+              <w:t xml:space="preserve"> Vega </w:t>
             </w:r>
             <w:proofErr w:type="spellStart"/>
             <w:r>
@@ -2330,13 +2292,7 @@
               <w:rPr>
                 <w:rFonts w:ascii="Calibri" w:eastAsia="Calibri" w:hAnsi="Calibri" w:cs="Calibri"/>
               </w:rPr>
-              <w:t>Gestionar la planificación, identificación, control, seguimiento y auditoría de todos los elementos de configuración en la base de datos de conf</w:t>
-            </w:r>
-            <w:r>
-              <w:rPr>
-                <w:rFonts w:ascii="Calibri" w:eastAsia="Calibri" w:hAnsi="Calibri" w:cs="Calibri"/>
-              </w:rPr>
-              <w:t xml:space="preserve">iguración. </w:t>
+              <w:t xml:space="preserve">Gestionar la planificación, identificación, control, seguimiento y auditoría de todos los elementos de configuración en la base de datos de configuración. </w:t>
             </w:r>
           </w:p>
         </w:tc>
@@ -2608,17 +2564,7 @@
                 <w:szCs w:val="21"/>
                 <w:highlight w:val="white"/>
               </w:rPr>
-              <w:t>Analizar, diseñar</w:t>
-            </w:r>
-            <w:r>
-              <w:rPr>
-                <w:rFonts w:ascii="Arial" w:eastAsia="Arial" w:hAnsi="Arial" w:cs="Arial"/>
-                <w:color w:val="333333"/>
-                <w:sz w:val="21"/>
-                <w:szCs w:val="21"/>
-                <w:highlight w:val="white"/>
-              </w:rPr>
-              <w:t>, crear y probar los sistemas informáticos y de software.</w:t>
+              <w:t>Analizar, diseñar, crear y probar los sistemas informáticos y de software.</w:t>
             </w:r>
           </w:p>
         </w:tc>
@@ -2937,11 +2883,6 @@
           <w:rFonts w:ascii="Calibri" w:eastAsia="Calibri" w:hAnsi="Calibri" w:cs="Calibri"/>
         </w:rPr>
         <w:tab/>
-      </w:r>
-      <w:r>
-        <w:rPr>
-          <w:rFonts w:ascii="Calibri" w:eastAsia="Calibri" w:hAnsi="Calibri" w:cs="Calibri"/>
-        </w:rPr>
         <w:t xml:space="preserve">administrador, </w:t>
       </w:r>
       <w:proofErr w:type="spellStart"/>
@@ -3039,11 +2980,6 @@
           <w:rFonts w:ascii="Calibri" w:eastAsia="Calibri" w:hAnsi="Calibri" w:cs="Calibri"/>
         </w:rPr>
         <w:tab/>
-      </w:r>
-      <w:r>
-        <w:rPr>
-          <w:rFonts w:ascii="Calibri" w:eastAsia="Calibri" w:hAnsi="Calibri" w:cs="Calibri"/>
-        </w:rPr>
         <w:t xml:space="preserve">Todos los archivos o ítems deberán ser manejador por la herramienta de control de cambios </w:t>
       </w:r>
       <w:r>
@@ -3051,20 +2987,7 @@
           <w:rFonts w:ascii="Calibri" w:eastAsia="Calibri" w:hAnsi="Calibri" w:cs="Calibri"/>
         </w:rPr>
         <w:tab/>
-      </w:r>
-      <w:proofErr w:type="spellStart"/>
-      <w:r>
-        <w:rPr>
-          <w:rFonts w:ascii="Calibri" w:eastAsia="Calibri" w:hAnsi="Calibri" w:cs="Calibri"/>
-        </w:rPr>
-        <w:t>GitHub</w:t>
-      </w:r>
-      <w:proofErr w:type="spellEnd"/>
-      <w:r>
-        <w:rPr>
-          <w:rFonts w:ascii="Calibri" w:eastAsia="Calibri" w:hAnsi="Calibri" w:cs="Calibri"/>
-        </w:rPr>
-        <w:t xml:space="preserve"> para tener la información en la nube, almacenada y conservando la estructura de </w:t>
+        <w:t xml:space="preserve">GitHub para tener la información en la nube, almacenada y conservando la estructura de </w:t>
       </w:r>
       <w:r>
         <w:rPr>
@@ -3116,13 +3039,7 @@
           <w:rFonts w:ascii="Calibri" w:eastAsia="Calibri" w:hAnsi="Calibri" w:cs="Calibri"/>
         </w:rPr>
         <w:tab/>
-        <w:t>Los nombres de los archivos que se cargaran en el</w:t>
-      </w:r>
-      <w:r>
-        <w:rPr>
-          <w:rFonts w:ascii="Calibri" w:eastAsia="Calibri" w:hAnsi="Calibri" w:cs="Calibri"/>
-        </w:rPr>
-        <w:t xml:space="preserve"> repositorio no deberán contener caracteres </w:t>
+        <w:t xml:space="preserve">Los nombres de los archivos que se cargaran en el repositorio no deberán contener caracteres </w:t>
       </w:r>
       <w:r>
         <w:rPr>
@@ -3203,13 +3120,7 @@
         <w:rPr>
           <w:rFonts w:ascii="Calibri" w:eastAsia="Calibri" w:hAnsi="Calibri" w:cs="Calibri"/>
         </w:rPr>
-        <w:t>comm</w:t>
-      </w:r>
-      <w:r>
-        <w:rPr>
-          <w:rFonts w:ascii="Calibri" w:eastAsia="Calibri" w:hAnsi="Calibri" w:cs="Calibri"/>
-        </w:rPr>
-        <w:t>it</w:t>
+        <w:t>commit</w:t>
       </w:r>
       <w:proofErr w:type="spellEnd"/>
       <w:r>
@@ -3278,27 +3189,21 @@
         <w:rPr>
           <w:rFonts w:ascii="Calibri" w:eastAsia="Calibri" w:hAnsi="Calibri" w:cs="Calibri"/>
         </w:rPr>
-        <w:t>Todos</w:t>
+        <w:t>Todos las solicitudes</w:t>
       </w:r>
       <w:proofErr w:type="gramEnd"/>
       <w:r>
         <w:rPr>
           <w:rFonts w:ascii="Calibri" w:eastAsia="Calibri" w:hAnsi="Calibri" w:cs="Calibri"/>
         </w:rPr>
-        <w:t xml:space="preserve"> las solicitudes de cambio serán evaluadas por el Gestor de Cambios el cual deberá medir </w:t>
+        <w:t xml:space="preserve"> de cambio serán evaluadas por el Gestor de Cambios el cual deberá medir </w:t>
       </w:r>
       <w:r>
         <w:rPr>
           <w:rFonts w:ascii="Calibri" w:eastAsia="Calibri" w:hAnsi="Calibri" w:cs="Calibri"/>
         </w:rPr>
         <w:tab/>
-        <w:t xml:space="preserve">el impacto o riesgo de este cambio y debe </w:t>
-      </w:r>
-      <w:r>
-        <w:rPr>
-          <w:rFonts w:ascii="Calibri" w:eastAsia="Calibri" w:hAnsi="Calibri" w:cs="Calibri"/>
-        </w:rPr>
-        <w:t xml:space="preserve">emitir su aprobación a la Coordinadora de </w:t>
+        <w:t xml:space="preserve">el impacto o riesgo de este cambio y debe emitir su aprobación a la Coordinadora de </w:t>
       </w:r>
       <w:r>
         <w:rPr>
@@ -3419,13 +3324,7 @@
         <w:rPr>
           <w:rFonts w:ascii="Calibri" w:eastAsia="Calibri" w:hAnsi="Calibri" w:cs="Calibri"/>
         </w:rPr>
-        <w:t xml:space="preserve"> de</w:t>
-      </w:r>
-      <w:r>
-        <w:rPr>
-          <w:rFonts w:ascii="Calibri" w:eastAsia="Calibri" w:hAnsi="Calibri" w:cs="Calibri"/>
-        </w:rPr>
-        <w:t xml:space="preserve">finitivo para liberar el producto debe ser aplicado por el director o jefe del </w:t>
+        <w:t xml:space="preserve"> definitivo para liberar el producto debe ser aplicado por el director o jefe del </w:t>
       </w:r>
       <w:r>
         <w:rPr>
@@ -3484,13 +3383,7 @@
           <w:rFonts w:ascii="Calibri" w:eastAsia="Calibri" w:hAnsi="Calibri" w:cs="Calibri"/>
         </w:rPr>
         <w:tab/>
-        <w:t>base deberá ser etiquetada, documentando las versiones de los prod</w:t>
-      </w:r>
-      <w:r>
-        <w:rPr>
-          <w:rFonts w:ascii="Calibri" w:eastAsia="Calibri" w:hAnsi="Calibri" w:cs="Calibri"/>
-        </w:rPr>
-        <w:t xml:space="preserve">uctos que lo conforman y </w:t>
+        <w:t xml:space="preserve">base deberá ser etiquetada, documentando las versiones de los productos que lo conforman y </w:t>
       </w:r>
       <w:r>
         <w:rPr>
@@ -3598,13 +3491,7 @@
           <w:rFonts w:ascii="Calibri" w:eastAsia="Calibri" w:hAnsi="Calibri" w:cs="Calibri"/>
         </w:rPr>
         <w:tab/>
-        <w:t>L</w:t>
-      </w:r>
-      <w:r>
-        <w:rPr>
-          <w:rFonts w:ascii="Calibri" w:eastAsia="Calibri" w:hAnsi="Calibri" w:cs="Calibri"/>
-        </w:rPr>
-        <w:t xml:space="preserve">os errores que se detecten, anomalías o desviaciones deberán ser corregidos inmediatamente </w:t>
+        <w:t xml:space="preserve">Los errores que se detecten, anomalías o desviaciones deberán ser corregidos inmediatamente </w:t>
       </w:r>
       <w:r>
         <w:rPr>
@@ -3652,13 +3539,7 @@
           <w:rFonts w:ascii="Calibri" w:eastAsia="Calibri" w:hAnsi="Calibri" w:cs="Calibri"/>
         </w:rPr>
         <w:tab/>
-        <w:t xml:space="preserve">de la información registrada sobre los </w:t>
-      </w:r>
-      <w:r>
-        <w:rPr>
-          <w:rFonts w:ascii="Calibri" w:eastAsia="Calibri" w:hAnsi="Calibri" w:cs="Calibri"/>
-        </w:rPr>
-        <w:t>elementos de la configuración.</w:t>
+        <w:t>de la información registrada sobre los elementos de la configuración.</w:t>
       </w:r>
     </w:p>
     <w:p>
@@ -3905,13 +3786,6 @@
     </w:p>
     <w:p>
       <w:pPr>
-        <w:pBdr>
-          <w:top w:val="nil"/>
-          <w:left w:val="nil"/>
-          <w:bottom w:val="nil"/>
-          <w:right w:val="nil"/>
-          <w:between w:val="nil"/>
-        </w:pBdr>
         <w:tabs>
           <w:tab w:val="left" w:pos="-1440"/>
           <w:tab w:val="left" w:pos="-720"/>
@@ -3941,34 +3815,25 @@
         <w:rPr>
           <w:rFonts w:ascii="Calibri" w:eastAsia="Calibri" w:hAnsi="Calibri" w:cs="Calibri"/>
         </w:rPr>
-        <w:t xml:space="preserve">Se usarán herramientas en la nube para la gestión de configuración de software y la administración de los entregables como </w:t>
+        <w:t xml:space="preserve">Se usarán herramientas en la nube para la gestión de configuración de software y la administración de los entregables; para el control de versiones se usará </w:t>
       </w:r>
       <w:proofErr w:type="spellStart"/>
       <w:r>
         <w:rPr>
           <w:rFonts w:ascii="Calibri" w:eastAsia="Calibri" w:hAnsi="Calibri" w:cs="Calibri"/>
         </w:rPr>
-        <w:t>GitHub</w:t>
+        <w:t>Git</w:t>
       </w:r>
       <w:proofErr w:type="spellEnd"/>
       <w:r>
         <w:rPr>
           <w:rFonts w:ascii="Calibri" w:eastAsia="Calibri" w:hAnsi="Calibri" w:cs="Calibri"/>
         </w:rPr>
-        <w:t>, Microsoft Word, Microsoft Excel y Google Drive.</w:t>
-      </w:r>
-      <w:bookmarkStart w:id="15" w:name="_GoBack"/>
-      <w:bookmarkEnd w:id="15"/>
-    </w:p>
-    <w:p>
-      <w:pPr>
-        <w:pBdr>
-          <w:top w:val="nil"/>
-          <w:left w:val="nil"/>
-          <w:bottom w:val="nil"/>
-          <w:right w:val="nil"/>
-          <w:between w:val="nil"/>
-        </w:pBdr>
+        <w:t xml:space="preserve"> y como repositorio para el almacenamiento del proyecto será GitHub.</w:t>
+      </w:r>
+    </w:p>
+    <w:p>
+      <w:pPr>
         <w:tabs>
           <w:tab w:val="left" w:pos="-1440"/>
           <w:tab w:val="left" w:pos="-720"/>
@@ -3994,6 +3859,489 @@
           <w:rFonts w:ascii="Calibri" w:eastAsia="Calibri" w:hAnsi="Calibri" w:cs="Calibri"/>
         </w:rPr>
       </w:pPr>
+      <w:r>
+        <w:rPr>
+          <w:rFonts w:ascii="Calibri" w:eastAsia="Calibri" w:hAnsi="Calibri" w:cs="Calibri"/>
+        </w:rPr>
+        <w:t>Para la creación de los documentos necesarios en la gestión de la configuración se usará la familia Office 2016 de Microsoft. (Microsoft Word, Microsoft Excel),</w:t>
+      </w:r>
+    </w:p>
+    <w:p>
+      <w:pPr>
+        <w:tabs>
+          <w:tab w:val="left" w:pos="-1440"/>
+          <w:tab w:val="left" w:pos="-720"/>
+          <w:tab w:val="left" w:pos="0"/>
+          <w:tab w:val="left" w:pos="1080"/>
+          <w:tab w:val="left" w:pos="1440"/>
+          <w:tab w:val="left" w:pos="1800"/>
+          <w:tab w:val="left" w:pos="2160"/>
+          <w:tab w:val="left" w:pos="2520"/>
+          <w:tab w:val="left" w:pos="2880"/>
+          <w:tab w:val="left" w:pos="3240"/>
+          <w:tab w:val="left" w:pos="3600"/>
+          <w:tab w:val="left" w:pos="3960"/>
+          <w:tab w:val="left" w:pos="4320"/>
+          <w:tab w:val="left" w:pos="4680"/>
+          <w:tab w:val="left" w:pos="5040"/>
+          <w:tab w:val="left" w:pos="5400"/>
+          <w:tab w:val="left" w:pos="5760"/>
+        </w:tabs>
+        <w:spacing w:after="140" w:line="276" w:lineRule="auto"/>
+        <w:jc w:val="both"/>
+        <w:rPr>
+          <w:rFonts w:ascii="Calibri" w:eastAsia="Calibri" w:hAnsi="Calibri" w:cs="Calibri"/>
+        </w:rPr>
+      </w:pPr>
+      <w:r>
+        <w:rPr>
+          <w:rFonts w:ascii="Calibri" w:eastAsia="Calibri" w:hAnsi="Calibri" w:cs="Calibri"/>
+        </w:rPr>
+        <w:t>En los casos que se requiera la creación y edición de un documento en simultaneo se usaran las herramientas de Google Drive (Documento de Google, Hojas de cálculo).</w:t>
+      </w:r>
+    </w:p>
+    <w:p>
+      <w:pPr>
+        <w:tabs>
+          <w:tab w:val="left" w:pos="-1440"/>
+          <w:tab w:val="left" w:pos="-720"/>
+          <w:tab w:val="left" w:pos="0"/>
+          <w:tab w:val="left" w:pos="1080"/>
+          <w:tab w:val="left" w:pos="1440"/>
+          <w:tab w:val="left" w:pos="1800"/>
+          <w:tab w:val="left" w:pos="2160"/>
+          <w:tab w:val="left" w:pos="2520"/>
+          <w:tab w:val="left" w:pos="2880"/>
+          <w:tab w:val="left" w:pos="3240"/>
+          <w:tab w:val="left" w:pos="3600"/>
+          <w:tab w:val="left" w:pos="3960"/>
+          <w:tab w:val="left" w:pos="4320"/>
+          <w:tab w:val="left" w:pos="4680"/>
+          <w:tab w:val="left" w:pos="5040"/>
+          <w:tab w:val="left" w:pos="5400"/>
+          <w:tab w:val="left" w:pos="5760"/>
+        </w:tabs>
+        <w:spacing w:after="140" w:line="276" w:lineRule="auto"/>
+        <w:jc w:val="both"/>
+        <w:rPr>
+          <w:rFonts w:ascii="Calibri" w:eastAsia="Calibri" w:hAnsi="Calibri" w:cs="Calibri"/>
+        </w:rPr>
+      </w:pPr>
+      <w:r>
+        <w:rPr>
+          <w:rFonts w:ascii="Calibri" w:eastAsia="Calibri" w:hAnsi="Calibri" w:cs="Calibri"/>
+        </w:rPr>
+        <w:t>El entorno de desarrollo será trabajado en las ramas respectivas por los integrantes del equipo</w:t>
+      </w:r>
+    </w:p>
+    <w:p>
+      <w:pPr>
+        <w:tabs>
+          <w:tab w:val="left" w:pos="-1440"/>
+          <w:tab w:val="left" w:pos="-720"/>
+          <w:tab w:val="left" w:pos="0"/>
+          <w:tab w:val="left" w:pos="1080"/>
+          <w:tab w:val="left" w:pos="1440"/>
+          <w:tab w:val="left" w:pos="1800"/>
+          <w:tab w:val="left" w:pos="2160"/>
+          <w:tab w:val="left" w:pos="2520"/>
+          <w:tab w:val="left" w:pos="2880"/>
+          <w:tab w:val="left" w:pos="3240"/>
+          <w:tab w:val="left" w:pos="3600"/>
+          <w:tab w:val="left" w:pos="3960"/>
+          <w:tab w:val="left" w:pos="4320"/>
+          <w:tab w:val="left" w:pos="4680"/>
+          <w:tab w:val="left" w:pos="5040"/>
+          <w:tab w:val="left" w:pos="5400"/>
+          <w:tab w:val="left" w:pos="5760"/>
+        </w:tabs>
+        <w:spacing w:after="140" w:line="276" w:lineRule="auto"/>
+        <w:jc w:val="both"/>
+        <w:rPr>
+          <w:rFonts w:ascii="Calibri" w:eastAsia="Calibri" w:hAnsi="Calibri" w:cs="Calibri"/>
+          <w:b/>
+          <w:bCs/>
+        </w:rPr>
+      </w:pPr>
+      <w:r>
+        <w:rPr>
+          <w:rFonts w:ascii="Calibri" w:eastAsia="Calibri" w:hAnsi="Calibri" w:cs="Calibri"/>
+          <w:b/>
+          <w:bCs/>
+        </w:rPr>
+        <w:t>1.4.2 Infraestructura</w:t>
+      </w:r>
+    </w:p>
+    <w:p>
+      <w:pPr>
+        <w:tabs>
+          <w:tab w:val="left" w:pos="-1440"/>
+          <w:tab w:val="left" w:pos="-720"/>
+          <w:tab w:val="left" w:pos="0"/>
+          <w:tab w:val="left" w:pos="1080"/>
+          <w:tab w:val="left" w:pos="1440"/>
+          <w:tab w:val="left" w:pos="1800"/>
+          <w:tab w:val="left" w:pos="2160"/>
+          <w:tab w:val="left" w:pos="2520"/>
+          <w:tab w:val="left" w:pos="2880"/>
+          <w:tab w:val="left" w:pos="3240"/>
+          <w:tab w:val="left" w:pos="3600"/>
+          <w:tab w:val="left" w:pos="3960"/>
+          <w:tab w:val="left" w:pos="4320"/>
+          <w:tab w:val="left" w:pos="4680"/>
+          <w:tab w:val="left" w:pos="5040"/>
+          <w:tab w:val="left" w:pos="5400"/>
+          <w:tab w:val="left" w:pos="5760"/>
+        </w:tabs>
+        <w:spacing w:after="140" w:line="276" w:lineRule="auto"/>
+        <w:jc w:val="both"/>
+        <w:rPr>
+          <w:rFonts w:ascii="Calibri" w:eastAsia="Calibri" w:hAnsi="Calibri" w:cs="Calibri"/>
+        </w:rPr>
+      </w:pPr>
+      <w:r>
+        <w:rPr>
+          <w:rFonts w:ascii="Calibri" w:eastAsia="Calibri" w:hAnsi="Calibri" w:cs="Calibri"/>
+        </w:rPr>
+        <w:t>El equipo cuenta con una rama personal dentro del repositorio para la gestión de la configuración y desarrollo, dando un total de 8 ramas.</w:t>
+      </w:r>
+    </w:p>
+    <w:p>
+      <w:pPr>
+        <w:tabs>
+          <w:tab w:val="left" w:pos="-1440"/>
+          <w:tab w:val="left" w:pos="-720"/>
+          <w:tab w:val="left" w:pos="0"/>
+          <w:tab w:val="left" w:pos="1080"/>
+          <w:tab w:val="left" w:pos="1440"/>
+          <w:tab w:val="left" w:pos="1800"/>
+          <w:tab w:val="left" w:pos="2160"/>
+          <w:tab w:val="left" w:pos="2520"/>
+          <w:tab w:val="left" w:pos="2880"/>
+          <w:tab w:val="left" w:pos="3240"/>
+          <w:tab w:val="left" w:pos="3600"/>
+          <w:tab w:val="left" w:pos="3960"/>
+          <w:tab w:val="left" w:pos="4320"/>
+          <w:tab w:val="left" w:pos="4680"/>
+          <w:tab w:val="left" w:pos="5040"/>
+          <w:tab w:val="left" w:pos="5400"/>
+          <w:tab w:val="left" w:pos="5760"/>
+        </w:tabs>
+        <w:spacing w:after="140" w:line="276" w:lineRule="auto"/>
+        <w:jc w:val="both"/>
+        <w:rPr>
+          <w:rFonts w:ascii="Calibri" w:eastAsia="Calibri" w:hAnsi="Calibri" w:cs="Calibri"/>
+          <w:b/>
+          <w:bCs/>
+        </w:rPr>
+      </w:pPr>
+      <w:proofErr w:type="spellStart"/>
+      <w:r>
+        <w:rPr>
+          <w:rFonts w:ascii="Calibri" w:eastAsia="Calibri" w:hAnsi="Calibri" w:cs="Calibri"/>
+          <w:b/>
+          <w:bCs/>
+        </w:rPr>
+        <w:t>Ejem</w:t>
+      </w:r>
+      <w:proofErr w:type="spellEnd"/>
+      <w:r>
+        <w:rPr>
+          <w:rFonts w:ascii="Calibri" w:eastAsia="Calibri" w:hAnsi="Calibri" w:cs="Calibri"/>
+          <w:b/>
+          <w:bCs/>
+        </w:rPr>
+        <w:t xml:space="preserve">: Nombre: Javier </w:t>
+      </w:r>
+      <w:proofErr w:type="spellStart"/>
+      <w:r>
+        <w:rPr>
+          <w:rFonts w:ascii="Calibri" w:eastAsia="Calibri" w:hAnsi="Calibri" w:cs="Calibri"/>
+          <w:b/>
+          <w:bCs/>
+        </w:rPr>
+        <w:t>Diaz</w:t>
+      </w:r>
+      <w:proofErr w:type="spellEnd"/>
+      <w:r>
+        <w:rPr>
+          <w:rFonts w:ascii="Calibri" w:eastAsia="Calibri" w:hAnsi="Calibri" w:cs="Calibri"/>
+          <w:b/>
+          <w:bCs/>
+        </w:rPr>
+        <w:t xml:space="preserve"> -&gt; Nombre Rama: </w:t>
+      </w:r>
+      <w:proofErr w:type="spellStart"/>
+      <w:r>
+        <w:rPr>
+          <w:rFonts w:ascii="Calibri" w:eastAsia="Calibri" w:hAnsi="Calibri" w:cs="Calibri"/>
+          <w:b/>
+          <w:bCs/>
+        </w:rPr>
+        <w:t>Diaz</w:t>
+      </w:r>
+      <w:proofErr w:type="spellEnd"/>
+    </w:p>
+    <w:p>
+      <w:pPr>
+        <w:tabs>
+          <w:tab w:val="left" w:pos="-1440"/>
+          <w:tab w:val="left" w:pos="-720"/>
+          <w:tab w:val="left" w:pos="0"/>
+          <w:tab w:val="left" w:pos="1080"/>
+          <w:tab w:val="left" w:pos="1440"/>
+          <w:tab w:val="left" w:pos="1800"/>
+          <w:tab w:val="left" w:pos="2160"/>
+          <w:tab w:val="left" w:pos="2520"/>
+          <w:tab w:val="left" w:pos="2880"/>
+          <w:tab w:val="left" w:pos="3240"/>
+          <w:tab w:val="left" w:pos="3600"/>
+          <w:tab w:val="left" w:pos="3960"/>
+          <w:tab w:val="left" w:pos="4320"/>
+          <w:tab w:val="left" w:pos="4680"/>
+          <w:tab w:val="left" w:pos="5040"/>
+          <w:tab w:val="left" w:pos="5400"/>
+          <w:tab w:val="left" w:pos="5760"/>
+        </w:tabs>
+        <w:spacing w:after="140" w:line="276" w:lineRule="auto"/>
+        <w:jc w:val="both"/>
+        <w:rPr>
+          <w:rFonts w:ascii="Calibri" w:eastAsia="Calibri" w:hAnsi="Calibri" w:cs="Calibri"/>
+        </w:rPr>
+      </w:pPr>
+      <w:r>
+        <w:rPr>
+          <w:rFonts w:ascii="Calibri" w:eastAsia="Calibri" w:hAnsi="Calibri" w:cs="Calibri"/>
+        </w:rPr>
+        <w:t>Los cambios aprobados y consensuados dentro de las ramas personales serán unificados (</w:t>
+      </w:r>
+      <w:proofErr w:type="spellStart"/>
+      <w:r>
+        <w:rPr>
+          <w:rFonts w:ascii="Calibri" w:eastAsia="Calibri" w:hAnsi="Calibri" w:cs="Calibri"/>
+          <w:i/>
+          <w:iCs/>
+        </w:rPr>
+        <w:t>git</w:t>
+      </w:r>
+      <w:proofErr w:type="spellEnd"/>
+      <w:r>
+        <w:rPr>
+          <w:rFonts w:ascii="Calibri" w:eastAsia="Calibri" w:hAnsi="Calibri" w:cs="Calibri"/>
+          <w:i/>
+          <w:iCs/>
+        </w:rPr>
+        <w:t xml:space="preserve"> </w:t>
+      </w:r>
+      <w:proofErr w:type="spellStart"/>
+      <w:r>
+        <w:rPr>
+          <w:rFonts w:ascii="Calibri" w:eastAsia="Calibri" w:hAnsi="Calibri" w:cs="Calibri"/>
+          <w:i/>
+          <w:iCs/>
+        </w:rPr>
+        <w:t>merge</w:t>
+      </w:r>
+      <w:proofErr w:type="spellEnd"/>
+      <w:r>
+        <w:rPr>
+          <w:rFonts w:ascii="Calibri" w:eastAsia="Calibri" w:hAnsi="Calibri" w:cs="Calibri"/>
+        </w:rPr>
+        <w:t>) en la rama principal del proyecto(</w:t>
+      </w:r>
+      <w:r>
+        <w:rPr>
+          <w:rFonts w:ascii="Calibri" w:eastAsia="Calibri" w:hAnsi="Calibri" w:cs="Calibri"/>
+          <w:b/>
+          <w:bCs/>
+        </w:rPr>
+        <w:t>master</w:t>
+      </w:r>
+      <w:r>
+        <w:rPr>
+          <w:rFonts w:ascii="Calibri" w:eastAsia="Calibri" w:hAnsi="Calibri" w:cs="Calibri"/>
+        </w:rPr>
+        <w:t>) la cual será el eje central de la infraestructura del proyecto.</w:t>
+      </w:r>
+    </w:p>
+    <w:p>
+      <w:pPr>
+        <w:tabs>
+          <w:tab w:val="left" w:pos="-1440"/>
+          <w:tab w:val="left" w:pos="-720"/>
+          <w:tab w:val="left" w:pos="0"/>
+          <w:tab w:val="left" w:pos="1080"/>
+          <w:tab w:val="left" w:pos="1440"/>
+          <w:tab w:val="left" w:pos="1800"/>
+          <w:tab w:val="left" w:pos="2160"/>
+          <w:tab w:val="left" w:pos="2520"/>
+          <w:tab w:val="left" w:pos="2880"/>
+          <w:tab w:val="left" w:pos="3240"/>
+          <w:tab w:val="left" w:pos="3600"/>
+          <w:tab w:val="left" w:pos="3960"/>
+          <w:tab w:val="left" w:pos="4320"/>
+          <w:tab w:val="left" w:pos="4680"/>
+          <w:tab w:val="left" w:pos="5040"/>
+          <w:tab w:val="left" w:pos="5400"/>
+          <w:tab w:val="left" w:pos="5760"/>
+        </w:tabs>
+        <w:spacing w:after="140" w:line="276" w:lineRule="auto"/>
+        <w:jc w:val="both"/>
+        <w:rPr>
+          <w:rFonts w:ascii="Calibri" w:eastAsia="Calibri" w:hAnsi="Calibri" w:cs="Calibri"/>
+          <w:b/>
+          <w:bCs/>
+        </w:rPr>
+      </w:pPr>
+      <w:r>
+        <w:rPr>
+          <w:rFonts w:ascii="Calibri" w:eastAsia="Calibri" w:hAnsi="Calibri" w:cs="Calibri"/>
+          <w:b/>
+          <w:bCs/>
+        </w:rPr>
+        <w:t>1.4.3 Entorno</w:t>
+      </w:r>
+    </w:p>
+    <w:p>
+      <w:pPr>
+        <w:tabs>
+          <w:tab w:val="left" w:pos="-1440"/>
+          <w:tab w:val="left" w:pos="-720"/>
+          <w:tab w:val="left" w:pos="0"/>
+          <w:tab w:val="left" w:pos="1080"/>
+          <w:tab w:val="left" w:pos="1440"/>
+          <w:tab w:val="left" w:pos="1800"/>
+          <w:tab w:val="left" w:pos="2160"/>
+          <w:tab w:val="left" w:pos="2520"/>
+          <w:tab w:val="left" w:pos="2880"/>
+          <w:tab w:val="left" w:pos="3240"/>
+          <w:tab w:val="left" w:pos="3600"/>
+          <w:tab w:val="left" w:pos="3960"/>
+          <w:tab w:val="left" w:pos="4320"/>
+          <w:tab w:val="left" w:pos="4680"/>
+          <w:tab w:val="left" w:pos="5040"/>
+          <w:tab w:val="left" w:pos="5400"/>
+          <w:tab w:val="left" w:pos="5760"/>
+        </w:tabs>
+        <w:spacing w:after="140" w:line="276" w:lineRule="auto"/>
+        <w:jc w:val="both"/>
+        <w:rPr>
+          <w:rFonts w:ascii="Calibri" w:eastAsia="Calibri" w:hAnsi="Calibri" w:cs="Calibri"/>
+        </w:rPr>
+      </w:pPr>
+      <w:r>
+        <w:rPr>
+          <w:rFonts w:ascii="Calibri" w:eastAsia="Calibri" w:hAnsi="Calibri" w:cs="Calibri"/>
+        </w:rPr>
+        <w:t>El entorno de desarrollo será trabajado en las ramas respectivas por los integrantes del equipo de forma local. Los cambios deben ser aprobados por el Gestor de cambios:</w:t>
+      </w:r>
+    </w:p>
+    <w:p>
+      <w:pPr>
+        <w:tabs>
+          <w:tab w:val="left" w:pos="-1440"/>
+          <w:tab w:val="left" w:pos="-720"/>
+          <w:tab w:val="left" w:pos="0"/>
+          <w:tab w:val="left" w:pos="1080"/>
+          <w:tab w:val="left" w:pos="1440"/>
+          <w:tab w:val="left" w:pos="1800"/>
+          <w:tab w:val="left" w:pos="2160"/>
+          <w:tab w:val="left" w:pos="2520"/>
+          <w:tab w:val="left" w:pos="2880"/>
+          <w:tab w:val="left" w:pos="3240"/>
+          <w:tab w:val="left" w:pos="3600"/>
+          <w:tab w:val="left" w:pos="3960"/>
+          <w:tab w:val="left" w:pos="4320"/>
+          <w:tab w:val="left" w:pos="4680"/>
+          <w:tab w:val="left" w:pos="5040"/>
+          <w:tab w:val="left" w:pos="5400"/>
+          <w:tab w:val="left" w:pos="5760"/>
+        </w:tabs>
+        <w:spacing w:after="140" w:line="276" w:lineRule="auto"/>
+        <w:jc w:val="both"/>
+        <w:rPr>
+          <w:rFonts w:ascii="Calibri" w:eastAsia="Calibri" w:hAnsi="Calibri" w:cs="Calibri"/>
+        </w:rPr>
+      </w:pPr>
+      <w:r>
+        <w:rPr>
+          <w:rFonts w:ascii="Calibri" w:eastAsia="Calibri" w:hAnsi="Calibri" w:cs="Calibri"/>
+        </w:rPr>
+        <w:tab/>
+        <w:t>1.Para ser unificados en la rama respectiva</w:t>
+      </w:r>
+    </w:p>
+    <w:p>
+      <w:pPr>
+        <w:tabs>
+          <w:tab w:val="left" w:pos="-1440"/>
+          <w:tab w:val="left" w:pos="-720"/>
+          <w:tab w:val="left" w:pos="0"/>
+          <w:tab w:val="left" w:pos="1080"/>
+          <w:tab w:val="left" w:pos="1440"/>
+          <w:tab w:val="left" w:pos="1800"/>
+          <w:tab w:val="left" w:pos="2160"/>
+          <w:tab w:val="left" w:pos="2520"/>
+          <w:tab w:val="left" w:pos="2880"/>
+          <w:tab w:val="left" w:pos="3240"/>
+          <w:tab w:val="left" w:pos="3600"/>
+          <w:tab w:val="left" w:pos="3960"/>
+          <w:tab w:val="left" w:pos="4320"/>
+          <w:tab w:val="left" w:pos="4680"/>
+          <w:tab w:val="left" w:pos="5040"/>
+          <w:tab w:val="left" w:pos="5400"/>
+          <w:tab w:val="left" w:pos="5760"/>
+        </w:tabs>
+        <w:spacing w:after="140" w:line="276" w:lineRule="auto"/>
+        <w:jc w:val="both"/>
+        <w:rPr>
+          <w:rFonts w:ascii="Calibri" w:eastAsia="Calibri" w:hAnsi="Calibri" w:cs="Calibri"/>
+        </w:rPr>
+      </w:pPr>
+      <w:r>
+        <w:rPr>
+          <w:rFonts w:ascii="Calibri" w:eastAsia="Calibri" w:hAnsi="Calibri" w:cs="Calibri"/>
+        </w:rPr>
+        <w:tab/>
+        <w:t xml:space="preserve">2. Pase a el entorno de pruebas o producción </w:t>
+      </w:r>
+    </w:p>
+    <w:p>
+      <w:pPr>
+        <w:pBdr>
+          <w:top w:val="nil"/>
+          <w:left w:val="nil"/>
+          <w:bottom w:val="nil"/>
+          <w:right w:val="nil"/>
+          <w:between w:val="nil"/>
+        </w:pBdr>
+        <w:tabs>
+          <w:tab w:val="left" w:pos="-1440"/>
+          <w:tab w:val="left" w:pos="-720"/>
+          <w:tab w:val="left" w:pos="0"/>
+          <w:tab w:val="left" w:pos="1080"/>
+          <w:tab w:val="left" w:pos="1440"/>
+          <w:tab w:val="left" w:pos="1800"/>
+          <w:tab w:val="left" w:pos="2160"/>
+          <w:tab w:val="left" w:pos="2520"/>
+          <w:tab w:val="left" w:pos="2880"/>
+          <w:tab w:val="left" w:pos="3240"/>
+          <w:tab w:val="left" w:pos="3600"/>
+          <w:tab w:val="left" w:pos="3960"/>
+          <w:tab w:val="left" w:pos="4320"/>
+          <w:tab w:val="left" w:pos="4680"/>
+          <w:tab w:val="left" w:pos="5040"/>
+          <w:tab w:val="left" w:pos="5400"/>
+          <w:tab w:val="left" w:pos="5760"/>
+        </w:tabs>
+        <w:spacing w:after="140" w:line="276" w:lineRule="auto"/>
+        <w:jc w:val="both"/>
+        <w:rPr>
+          <w:rFonts w:ascii="Calibri" w:eastAsia="Calibri" w:hAnsi="Calibri" w:cs="Calibri"/>
+        </w:rPr>
+      </w:pPr>
+      <w:bookmarkStart w:id="15" w:name="_GoBack"/>
+      <w:bookmarkEnd w:id="15"/>
     </w:p>
     <w:p>
       <w:pPr>
@@ -4011,7 +4359,6 @@
           <w:rFonts w:ascii="Calibri" w:eastAsia="Calibri" w:hAnsi="Calibri" w:cs="Calibri"/>
         </w:rPr>
       </w:pPr>
-      <w:proofErr w:type="spellStart"/>
       <w:r>
         <w:rPr>
           <w:rFonts w:ascii="Calibri" w:eastAsia="Calibri" w:hAnsi="Calibri" w:cs="Calibri"/>
@@ -4019,7 +4366,6 @@
         </w:rPr>
         <w:t>Calendario</w:t>
       </w:r>
-      <w:proofErr w:type="spellEnd"/>
     </w:p>
     <w:p>
       <w:pPr>
@@ -4053,19 +4399,14 @@
         <w:rPr>
           <w:rFonts w:ascii="Calibri" w:eastAsia="Calibri" w:hAnsi="Calibri" w:cs="Calibri"/>
         </w:rPr>
-        <w:t>Las entregas están definidas en el cronograma del modelo de proceso, realizándose luego de finalizar cada iteración. El control de cambios se realizará durante cada iteración, en función de las solicitudes recibidas, y se resumirán los resultados en un rep</w:t>
-      </w:r>
-      <w:r>
-        <w:rPr>
-          <w:rFonts w:ascii="Calibri" w:eastAsia="Calibri" w:hAnsi="Calibri" w:cs="Calibri"/>
-        </w:rPr>
-        <w:t>orte al final de la iteración. Luego de realizada la verificación y entrega de los productos de una iteración, durante los dos días siguientes a la entrega, se hará una revisión y auditoria de la línea base. Esto es verificar que estén todos los entregable</w:t>
-      </w:r>
-      <w:r>
-        <w:rPr>
-          <w:rFonts w:ascii="Calibri" w:eastAsia="Calibri" w:hAnsi="Calibri" w:cs="Calibri"/>
-        </w:rPr>
-        <w:t>s correspondientes a la iteración, fijar y respaldar la línea base.</w:t>
+        <w:t xml:space="preserve">Las entregas están definidas en el cronograma del modelo de proceso, realizándose luego de finalizar cada iteración. El control de cambios se realizará durante cada iteración, en </w:t>
+      </w:r>
+      <w:r>
+        <w:rPr>
+          <w:rFonts w:ascii="Calibri" w:eastAsia="Calibri" w:hAnsi="Calibri" w:cs="Calibri"/>
+        </w:rPr>
+        <w:lastRenderedPageBreak/>
+        <w:t>función de las solicitudes recibidas, y se resumirán los resultados en un reporte al final de la iteración. Luego de realizada la verificación y entrega de los productos de una iteración, durante los dos días siguientes a la entrega, se hará una revisión y auditoria de la línea base. Esto es verificar que estén todos los entregables correspondientes a la iteración, fijar y respaldar la línea base.</w:t>
       </w:r>
     </w:p>
     <w:p>
@@ -4116,7 +4457,7 @@
 </file>
 
 <file path=word/endnotes.xml><?xml version="1.0" encoding="utf-8"?>
-<w:endnotes xmlns:wpc="http://schemas.microsoft.com/office/word/2010/wordprocessingCanvas" xmlns:mc="http://schemas.openxmlformats.org/markup-compatibility/2006" xmlns:o="urn:schemas-microsoft-com:office:office" xmlns:r="http://schemas.openxmlformats.org/officeDocument/2006/relationships" xmlns:m="http://schemas.openxmlformats.org/officeDocument/2006/math" xmlns:v="urn:schemas-microsoft-com:vml" xmlns:wp14="http://schemas.microsoft.com/office/word/2010/wordprocessingDrawing" xmlns:wp="http://schemas.openxmlformats.org/drawingml/2006/wordprocessingDrawing" xmlns:w10="urn:schemas-microsoft-com:office:word" xmlns:w="http://schemas.openxmlformats.org/wordprocessingml/2006/main" xmlns:w14="http://schemas.microsoft.com/office/word/2010/wordml" xmlns:w15="http://schemas.microsoft.com/office/word/2012/wordml" xmlns:wpg="http://schemas.microsoft.com/office/word/2010/wordprocessingGroup" xmlns:wpi="http://schemas.microsoft.com/office/word/2010/wordprocessingInk" xmlns:wne="http://schemas.microsoft.com/office/word/2006/wordml" xmlns:wps="http://schemas.microsoft.com/office/word/2010/wordprocessingShape" mc:Ignorable="w14 w15 wp14">
+<w:endnotes xmlns:wpc="http://schemas.microsoft.com/office/word/2010/wordprocessingCanvas" xmlns:cx="http://schemas.microsoft.com/office/drawing/2014/chartex" xmlns:mc="http://schemas.openxmlformats.org/markup-compatibility/2006" xmlns:o="urn:schemas-microsoft-com:office:office" xmlns:r="http://schemas.openxmlformats.org/officeDocument/2006/relationships" xmlns:m="http://schemas.openxmlformats.org/officeDocument/2006/math" xmlns:v="urn:schemas-microsoft-com:vml" xmlns:wp14="http://schemas.microsoft.com/office/word/2010/wordprocessingDrawing" xmlns:wp="http://schemas.openxmlformats.org/drawingml/2006/wordprocessingDrawing" xmlns:w10="urn:schemas-microsoft-com:office:word" xmlns:w="http://schemas.openxmlformats.org/wordprocessingml/2006/main" xmlns:w14="http://schemas.microsoft.com/office/word/2010/wordml" xmlns:w15="http://schemas.microsoft.com/office/word/2012/wordml" xmlns:w16se="http://schemas.microsoft.com/office/word/2015/wordml/symex" xmlns:wpg="http://schemas.microsoft.com/office/word/2010/wordprocessingGroup" xmlns:wpi="http://schemas.microsoft.com/office/word/2010/wordprocessingInk" xmlns:wne="http://schemas.microsoft.com/office/word/2006/wordml" xmlns:wps="http://schemas.microsoft.com/office/word/2010/wordprocessingShape" mc:Ignorable="w14 w15 w16se wp14">
   <w:endnote w:type="separator" w:id="-1">
     <w:p>
       <w:r>
@@ -4135,7 +4476,7 @@
 </file>
 
 <file path=word/footnotes.xml><?xml version="1.0" encoding="utf-8"?>
-<w:footnotes xmlns:wpc="http://schemas.microsoft.com/office/word/2010/wordprocessingCanvas" xmlns:mc="http://schemas.openxmlformats.org/markup-compatibility/2006" xmlns:o="urn:schemas-microsoft-com:office:office" xmlns:r="http://schemas.openxmlformats.org/officeDocument/2006/relationships" xmlns:m="http://schemas.openxmlformats.org/officeDocument/2006/math" xmlns:v="urn:schemas-microsoft-com:vml" xmlns:wp14="http://schemas.microsoft.com/office/word/2010/wordprocessingDrawing" xmlns:wp="http://schemas.openxmlformats.org/drawingml/2006/wordprocessingDrawing" xmlns:w10="urn:schemas-microsoft-com:office:word" xmlns:w="http://schemas.openxmlformats.org/wordprocessingml/2006/main" xmlns:w14="http://schemas.microsoft.com/office/word/2010/wordml" xmlns:w15="http://schemas.microsoft.com/office/word/2012/wordml" xmlns:wpg="http://schemas.microsoft.com/office/word/2010/wordprocessingGroup" xmlns:wpi="http://schemas.microsoft.com/office/word/2010/wordprocessingInk" xmlns:wne="http://schemas.microsoft.com/office/word/2006/wordml" xmlns:wps="http://schemas.microsoft.com/office/word/2010/wordprocessingShape" mc:Ignorable="w14 w15 wp14">
+<w:footnotes xmlns:wpc="http://schemas.microsoft.com/office/word/2010/wordprocessingCanvas" xmlns:cx="http://schemas.microsoft.com/office/drawing/2014/chartex" xmlns:mc="http://schemas.openxmlformats.org/markup-compatibility/2006" xmlns:o="urn:schemas-microsoft-com:office:office" xmlns:r="http://schemas.openxmlformats.org/officeDocument/2006/relationships" xmlns:m="http://schemas.openxmlformats.org/officeDocument/2006/math" xmlns:v="urn:schemas-microsoft-com:vml" xmlns:wp14="http://schemas.microsoft.com/office/word/2010/wordprocessingDrawing" xmlns:wp="http://schemas.openxmlformats.org/drawingml/2006/wordprocessingDrawing" xmlns:w10="urn:schemas-microsoft-com:office:word" xmlns:w="http://schemas.openxmlformats.org/wordprocessingml/2006/main" xmlns:w14="http://schemas.microsoft.com/office/word/2010/wordml" xmlns:w15="http://schemas.microsoft.com/office/word/2012/wordml" xmlns:w16se="http://schemas.microsoft.com/office/word/2015/wordml/symex" xmlns:wpg="http://schemas.microsoft.com/office/word/2010/wordprocessingGroup" xmlns:wpi="http://schemas.microsoft.com/office/word/2010/wordprocessingInk" xmlns:wne="http://schemas.microsoft.com/office/word/2006/wordml" xmlns:wps="http://schemas.microsoft.com/office/word/2010/wordprocessingShape" mc:Ignorable="w14 w15 w16se wp14">
   <w:footnote w:type="separator" w:id="-1">
     <w:p>
       <w:r>
@@ -4154,7 +4495,7 @@
 </file>
 
 <file path=word/header1.xml><?xml version="1.0" encoding="utf-8"?>
-<w:hdr xmlns:wpc="http://schemas.microsoft.com/office/word/2010/wordprocessingCanvas" xmlns:mc="http://schemas.openxmlformats.org/markup-compatibility/2006" xmlns:o="urn:schemas-microsoft-com:office:office" xmlns:r="http://schemas.openxmlformats.org/officeDocument/2006/relationships" xmlns:m="http://schemas.openxmlformats.org/officeDocument/2006/math" xmlns:v="urn:schemas-microsoft-com:vml" xmlns:wp14="http://schemas.microsoft.com/office/word/2010/wordprocessingDrawing" xmlns:wp="http://schemas.openxmlformats.org/drawingml/2006/wordprocessingDrawing" xmlns:w10="urn:schemas-microsoft-com:office:word" xmlns:w="http://schemas.openxmlformats.org/wordprocessingml/2006/main" xmlns:w14="http://schemas.microsoft.com/office/word/2010/wordml" xmlns:w15="http://schemas.microsoft.com/office/word/2012/wordml" xmlns:wpg="http://schemas.microsoft.com/office/word/2010/wordprocessingGroup" xmlns:wpi="http://schemas.microsoft.com/office/word/2010/wordprocessingInk" xmlns:wne="http://schemas.microsoft.com/office/word/2006/wordml" xmlns:wps="http://schemas.microsoft.com/office/word/2010/wordprocessingShape" mc:Ignorable="w14 w15 wp14">
+<w:hdr xmlns:wpc="http://schemas.microsoft.com/office/word/2010/wordprocessingCanvas" xmlns:cx="http://schemas.microsoft.com/office/drawing/2014/chartex" xmlns:mc="http://schemas.openxmlformats.org/markup-compatibility/2006" xmlns:o="urn:schemas-microsoft-com:office:office" xmlns:r="http://schemas.openxmlformats.org/officeDocument/2006/relationships" xmlns:m="http://schemas.openxmlformats.org/officeDocument/2006/math" xmlns:v="urn:schemas-microsoft-com:vml" xmlns:wp14="http://schemas.microsoft.com/office/word/2010/wordprocessingDrawing" xmlns:wp="http://schemas.openxmlformats.org/drawingml/2006/wordprocessingDrawing" xmlns:w10="urn:schemas-microsoft-com:office:word" xmlns:w="http://schemas.openxmlformats.org/wordprocessingml/2006/main" xmlns:w14="http://schemas.microsoft.com/office/word/2010/wordml" xmlns:w15="http://schemas.microsoft.com/office/word/2012/wordml" xmlns:w16se="http://schemas.microsoft.com/office/word/2015/wordml/symex" xmlns:wpg="http://schemas.microsoft.com/office/word/2010/wordprocessingGroup" xmlns:wpi="http://schemas.microsoft.com/office/word/2010/wordprocessingInk" xmlns:wne="http://schemas.microsoft.com/office/word/2006/wordml" xmlns:wps="http://schemas.microsoft.com/office/word/2010/wordprocessingShape" mc:Ignorable="w14 w15 w16se wp14">
   <w:p>
     <w:pPr>
       <w:pBdr>
@@ -4371,7 +4712,7 @@
 </file>
 
 <file path=word/numbering.xml><?xml version="1.0" encoding="utf-8"?>
-<w:numbering xmlns:wpc="http://schemas.microsoft.com/office/word/2010/wordprocessingCanvas" xmlns:mc="http://schemas.openxmlformats.org/markup-compatibility/2006" xmlns:o="urn:schemas-microsoft-com:office:office" xmlns:r="http://schemas.openxmlformats.org/officeDocument/2006/relationships" xmlns:m="http://schemas.openxmlformats.org/officeDocument/2006/math" xmlns:v="urn:schemas-microsoft-com:vml" xmlns:wp14="http://schemas.microsoft.com/office/word/2010/wordprocessingDrawing" xmlns:wp="http://schemas.openxmlformats.org/drawingml/2006/wordprocessingDrawing" xmlns:w10="urn:schemas-microsoft-com:office:word" xmlns:w="http://schemas.openxmlformats.org/wordprocessingml/2006/main" xmlns:w14="http://schemas.microsoft.com/office/word/2010/wordml" xmlns:w15="http://schemas.microsoft.com/office/word/2012/wordml" xmlns:wpg="http://schemas.microsoft.com/office/word/2010/wordprocessingGroup" xmlns:wpi="http://schemas.microsoft.com/office/word/2010/wordprocessingInk" xmlns:wne="http://schemas.microsoft.com/office/word/2006/wordml" xmlns:wps="http://schemas.microsoft.com/office/word/2010/wordprocessingShape" mc:Ignorable="w14 w15 wp14">
+<w:numbering xmlns:wpc="http://schemas.microsoft.com/office/word/2010/wordprocessingCanvas" xmlns:cx="http://schemas.microsoft.com/office/drawing/2014/chartex" xmlns:mc="http://schemas.openxmlformats.org/markup-compatibility/2006" xmlns:o="urn:schemas-microsoft-com:office:office" xmlns:r="http://schemas.openxmlformats.org/officeDocument/2006/relationships" xmlns:m="http://schemas.openxmlformats.org/officeDocument/2006/math" xmlns:v="urn:schemas-microsoft-com:vml" xmlns:wp14="http://schemas.microsoft.com/office/word/2010/wordprocessingDrawing" xmlns:wp="http://schemas.openxmlformats.org/drawingml/2006/wordprocessingDrawing" xmlns:w10="urn:schemas-microsoft-com:office:word" xmlns:w="http://schemas.openxmlformats.org/wordprocessingml/2006/main" xmlns:w14="http://schemas.microsoft.com/office/word/2010/wordml" xmlns:w15="http://schemas.microsoft.com/office/word/2012/wordml" xmlns:w16se="http://schemas.microsoft.com/office/word/2015/wordml/symex" xmlns:wpg="http://schemas.microsoft.com/office/word/2010/wordprocessingGroup" xmlns:wpi="http://schemas.microsoft.com/office/word/2010/wordprocessingInk" xmlns:wne="http://schemas.microsoft.com/office/word/2006/wordml" xmlns:wps="http://schemas.microsoft.com/office/word/2010/wordprocessingShape" mc:Ignorable="w14 w15 w16se wp14">
   <w:abstractNum w:abstractNumId="0" w15:restartNumberingAfterBreak="0">
     <w:nsid w:val="3B880233"/>
     <w:multiLevelType w:val="multilevel"/>
@@ -4608,7 +4949,7 @@
 </file>
 
 <file path=word/styles.xml><?xml version="1.0" encoding="utf-8"?>
-<w:styles xmlns:mc="http://schemas.openxmlformats.org/markup-compatibility/2006" xmlns:r="http://schemas.openxmlformats.org/officeDocument/2006/relationships" xmlns:w="http://schemas.openxmlformats.org/wordprocessingml/2006/main" xmlns:w14="http://schemas.microsoft.com/office/word/2010/wordml" xmlns:w15="http://schemas.microsoft.com/office/word/2012/wordml" mc:Ignorable="w14 w15">
+<w:styles xmlns:mc="http://schemas.openxmlformats.org/markup-compatibility/2006" xmlns:r="http://schemas.openxmlformats.org/officeDocument/2006/relationships" xmlns:w="http://schemas.openxmlformats.org/wordprocessingml/2006/main" xmlns:w14="http://schemas.microsoft.com/office/word/2010/wordml" xmlns:w15="http://schemas.microsoft.com/office/word/2012/wordml" xmlns:w16se="http://schemas.microsoft.com/office/word/2015/wordml/symex" mc:Ignorable="w14 w15 w16se">
   <w:docDefaults>
     <w:rPrDefault>
       <w:rPr>
@@ -5145,7 +5486,7 @@
       </w:tblCellMar>
     </w:tblPr>
   </w:style>
-  <w:style w:type="paragraph" w:styleId="Puesto">
+  <w:style w:type="paragraph" w:styleId="Ttulo">
     <w:name w:val="Title"/>
     <w:basedOn w:val="Normal"/>
     <w:next w:val="Normal"/>
@@ -5196,9 +5537,7 @@
       <w:tblStyleRowBandSize w:val="1"/>
       <w:tblStyleColBandSize w:val="1"/>
       <w:tblCellMar>
-        <w:top w:w="0" w:type="dxa"/>
         <w:left w:w="108" w:type="dxa"/>
-        <w:bottom w:w="0" w:type="dxa"/>
         <w:right w:w="108" w:type="dxa"/>
       </w:tblCellMar>
     </w:tblPr>
@@ -5209,9 +5548,7 @@
       <w:tblStyleRowBandSize w:val="1"/>
       <w:tblStyleColBandSize w:val="1"/>
       <w:tblCellMar>
-        <w:top w:w="0" w:type="dxa"/>
         <w:left w:w="108" w:type="dxa"/>
-        <w:bottom w:w="0" w:type="dxa"/>
         <w:right w:w="108" w:type="dxa"/>
       </w:tblCellMar>
     </w:tblPr>

</xml_diff>